<commit_message>
First version technical specification complited
everything except "Технико-экономические показатели"
</commit_message>
<xml_diff>
--- a/Documentation/ТЗ.docx
+++ b/Documentation/ТЗ.docx
@@ -1,6 +1,6 @@
 
 <file path=word/document.xml><?xml version="1.0" encoding="utf-8"?>
-<w:document xmlns:wpc="http://schemas.microsoft.com/office/word/2010/wordprocessingCanvas" xmlns:cx="http://schemas.microsoft.com/office/drawing/2014/chartex" xmlns:cx1="http://schemas.microsoft.com/office/drawing/2015/9/8/chartex" xmlns:cx2="http://schemas.microsoft.com/office/drawing/2015/10/21/chartex" xmlns:cx3="http://schemas.microsoft.com/office/drawing/2016/5/9/chartex" xmlns:cx4="http://schemas.microsoft.com/office/drawing/2016/5/10/chartex" xmlns:cx5="http://schemas.microsoft.com/office/drawing/2016/5/11/chartex" xmlns:cx6="http://schemas.microsoft.com/office/drawing/2016/5/12/chartex" xmlns:cx7="http://schemas.microsoft.com/office/drawing/2016/5/13/chartex" xmlns:cx8="http://schemas.microsoft.com/office/drawing/2016/5/14/chartex" xmlns:mc="http://schemas.openxmlformats.org/markup-compatibility/2006" xmlns:aink="http://schemas.microsoft.com/office/drawing/2016/ink" xmlns:am3d="http://schemas.microsoft.com/office/drawing/2017/model3d" xmlns:o="urn:schemas-microsoft-com:office:office" xmlns:oel="http://schemas.microsoft.com/office/2019/extlst" xmlns:r="http://schemas.openxmlformats.org/officeDocument/2006/relationships" xmlns:m="http://schemas.openxmlformats.org/officeDocument/2006/math" xmlns:v="urn:schemas-microsoft-com:vml" xmlns:wp14="http://schemas.microsoft.com/office/word/2010/wordprocessingDrawing" xmlns:wp="http://schemas.openxmlformats.org/drawingml/2006/wordprocessingDrawing" xmlns:w10="urn:schemas-microsoft-com:office:word" xmlns:w="http://schemas.openxmlformats.org/wordprocessingml/2006/main" xmlns:w14="http://schemas.microsoft.com/office/word/2010/wordml" xmlns:w15="http://schemas.microsoft.com/office/word/2012/wordml" xmlns:w16cex="http://schemas.microsoft.com/office/word/2018/wordml/cex" xmlns:w16cid="http://schemas.microsoft.com/office/word/2016/wordml/cid" xmlns:w16="http://schemas.microsoft.com/office/word/2018/wordml" xmlns:w16du="http://schemas.microsoft.com/office/word/2023/wordml/word16du" xmlns:w16sdtdh="http://schemas.microsoft.com/office/word/2020/wordml/sdtdatahash" xmlns:w16se="http://schemas.microsoft.com/office/word/2015/wordml/symex" xmlns:wpg="http://schemas.microsoft.com/office/word/2010/wordprocessingGroup" xmlns:wpi="http://schemas.microsoft.com/office/word/2010/wordprocessingInk" xmlns:wne="http://schemas.microsoft.com/office/word/2006/wordml" xmlns:wps="http://schemas.microsoft.com/office/word/2010/wordprocessingShape" mc:Ignorable="w14 w15 w16se w16cid w16 w16cex w16sdtdh w16du wp14">
+<w:document xmlns:wpc="http://schemas.microsoft.com/office/word/2010/wordprocessingCanvas" xmlns:mc="http://schemas.openxmlformats.org/markup-compatibility/2006" xmlns:o="urn:schemas-microsoft-com:office:office" xmlns:r="http://schemas.openxmlformats.org/officeDocument/2006/relationships" xmlns:m="http://schemas.openxmlformats.org/officeDocument/2006/math" xmlns:v="urn:schemas-microsoft-com:vml" xmlns:wp14="http://schemas.microsoft.com/office/word/2010/wordprocessingDrawing" xmlns:wp="http://schemas.openxmlformats.org/drawingml/2006/wordprocessingDrawing" xmlns:w10="urn:schemas-microsoft-com:office:word" xmlns:w="http://schemas.openxmlformats.org/wordprocessingml/2006/main" xmlns:w14="http://schemas.microsoft.com/office/word/2010/wordml" xmlns:w15="http://schemas.microsoft.com/office/word/2012/wordml" xmlns:wpg="http://schemas.microsoft.com/office/word/2010/wordprocessingGroup" xmlns:wpi="http://schemas.microsoft.com/office/word/2010/wordprocessingInk" xmlns:wne="http://schemas.microsoft.com/office/word/2006/wordml" xmlns:wps="http://schemas.microsoft.com/office/word/2010/wordprocessingShape" mc:Ignorable="w14 w15 wp14">
   <w:body>
     <w:p>
       <w:pPr>
@@ -9,15 +9,799 @@
         <w:jc w:val="center"/>
       </w:pPr>
       <w:r>
-        <w:t>Лист утверждения</w:t>
-      </w:r>
-    </w:p>
-    <w:p>
-      <w:pPr>
-        <w:spacing w:line="240" w:lineRule="auto"/>
-        <w:ind w:firstLine="0"/>
-        <w:jc w:val="center"/>
-      </w:pPr>
+        <w:t>Министерство науки и высшего образования Российской Федерации</w:t>
+      </w:r>
+    </w:p>
+    <w:p>
+      <w:pPr>
+        <w:spacing w:line="240" w:lineRule="auto"/>
+        <w:ind w:firstLine="0"/>
+        <w:jc w:val="center"/>
+      </w:pPr>
+      <w:r>
+        <w:t>Федеральное государственное автономное образовательное учреждение высшего образования</w:t>
+      </w:r>
+    </w:p>
+    <w:p>
+      <w:pPr>
+        <w:spacing w:line="240" w:lineRule="auto"/>
+        <w:ind w:firstLine="0"/>
+        <w:jc w:val="center"/>
+      </w:pPr>
+      <w:r>
+        <w:t>«</w:t>
+      </w:r>
+      <w:r>
+        <w:t>ТОМСКИЙ ГОСУДАРСТВЕННЫЙ УНИВЕРСИТЕТ СИСТЕМ УПРАВЛЕНИЯ И РАДИОЭЛЕКТРОНИКИ</w:t>
+      </w:r>
+      <w:r>
+        <w:t>» (ТУСУР)</w:t>
+      </w:r>
+    </w:p>
+    <w:p>
+      <w:pPr>
+        <w:spacing w:line="240" w:lineRule="auto"/>
+        <w:ind w:firstLine="0"/>
+        <w:jc w:val="center"/>
+      </w:pPr>
+    </w:p>
+    <w:p>
+      <w:pPr>
+        <w:spacing w:line="240" w:lineRule="auto"/>
+        <w:ind w:firstLine="0"/>
+        <w:jc w:val="center"/>
+      </w:pPr>
+    </w:p>
+    <w:p>
+      <w:pPr>
+        <w:spacing w:line="240" w:lineRule="auto"/>
+        <w:ind w:firstLine="0"/>
+        <w:jc w:val="center"/>
+      </w:pPr>
+    </w:p>
+    <w:p>
+      <w:pPr>
+        <w:spacing w:line="240" w:lineRule="auto"/>
+        <w:ind w:firstLine="0"/>
+        <w:jc w:val="center"/>
+      </w:pPr>
+    </w:p>
+    <w:p>
+      <w:pPr>
+        <w:spacing w:line="240" w:lineRule="auto"/>
+        <w:ind w:firstLine="0"/>
+        <w:jc w:val="center"/>
+      </w:pPr>
+    </w:p>
+    <w:p>
+      <w:pPr>
+        <w:spacing w:line="240" w:lineRule="auto"/>
+        <w:ind w:firstLine="0"/>
+        <w:jc w:val="center"/>
+      </w:pPr>
+    </w:p>
+    <w:p>
+      <w:pPr>
+        <w:spacing w:line="240" w:lineRule="auto"/>
+        <w:ind w:firstLine="0"/>
+        <w:jc w:val="center"/>
+      </w:pPr>
+      <w:r>
+        <w:t>Техническое задание</w:t>
+      </w:r>
+    </w:p>
+    <w:p>
+      <w:pPr>
+        <w:spacing w:line="240" w:lineRule="auto"/>
+        <w:ind w:firstLine="0"/>
+        <w:jc w:val="center"/>
+      </w:pPr>
+    </w:p>
+    <w:p>
+      <w:pPr>
+        <w:spacing w:line="240" w:lineRule="auto"/>
+        <w:ind w:firstLine="0"/>
+        <w:jc w:val="center"/>
+      </w:pPr>
+      <w:r>
+        <w:t>ЛИСТ УТВЕРЖДЕНИЯ</w:t>
+      </w:r>
+    </w:p>
+    <w:p>
+      <w:pPr>
+        <w:spacing w:line="240" w:lineRule="auto"/>
+        <w:ind w:firstLine="0"/>
+        <w:jc w:val="center"/>
+      </w:pPr>
+    </w:p>
+    <w:p>
+      <w:pPr>
+        <w:spacing w:line="240" w:lineRule="auto"/>
+        <w:ind w:firstLine="0"/>
+        <w:jc w:val="center"/>
+      </w:pPr>
+      <w:r>
+        <w:t>РОФ.ТУСУР.62.01.29</w:t>
+      </w:r>
+      <w:r>
+        <w:t>-</w:t>
+      </w:r>
+      <w:r>
+        <w:t>01</w:t>
+      </w:r>
+      <w:r>
+        <w:t xml:space="preserve"> 01-1-ЛУ</w:t>
+      </w:r>
+    </w:p>
+    <w:p>
+      <w:pPr>
+        <w:spacing w:line="240" w:lineRule="auto"/>
+        <w:ind w:firstLine="0"/>
+        <w:jc w:val="center"/>
+      </w:pPr>
+    </w:p>
+    <w:p>
+      <w:pPr>
+        <w:spacing w:line="240" w:lineRule="auto"/>
+        <w:ind w:firstLine="0"/>
+        <w:jc w:val="center"/>
+      </w:pPr>
+      <w:r>
+        <w:t>Листов 1</w:t>
+      </w:r>
+    </w:p>
+    <w:p>
+      <w:pPr>
+        <w:spacing w:line="240" w:lineRule="auto"/>
+        <w:ind w:firstLine="0"/>
+        <w:jc w:val="center"/>
+      </w:pPr>
+    </w:p>
+    <w:p>
+      <w:pPr>
+        <w:spacing w:line="240" w:lineRule="auto"/>
+        <w:ind w:firstLine="0"/>
+        <w:jc w:val="center"/>
+      </w:pPr>
+    </w:p>
+    <w:p>
+      <w:pPr>
+        <w:spacing w:line="240" w:lineRule="auto"/>
+        <w:ind w:firstLine="0"/>
+        <w:jc w:val="center"/>
+      </w:pPr>
+    </w:p>
+    <w:p>
+      <w:pPr>
+        <w:spacing w:line="240" w:lineRule="auto"/>
+        <w:ind w:firstLine="0"/>
+        <w:jc w:val="center"/>
+      </w:pPr>
+    </w:p>
+    <w:p>
+      <w:pPr>
+        <w:spacing w:line="240" w:lineRule="auto"/>
+        <w:ind w:firstLine="0"/>
+        <w:jc w:val="center"/>
+      </w:pPr>
+    </w:p>
+    <w:p>
+      <w:pPr>
+        <w:spacing w:line="240" w:lineRule="auto"/>
+        <w:ind w:firstLine="0"/>
+        <w:jc w:val="center"/>
+      </w:pPr>
+    </w:p>
+    <w:p>
+      <w:pPr>
+        <w:spacing w:line="240" w:lineRule="auto"/>
+        <w:ind w:firstLine="0"/>
+        <w:jc w:val="center"/>
+      </w:pPr>
+    </w:p>
+    <w:p>
+      <w:pPr>
+        <w:spacing w:line="240" w:lineRule="auto"/>
+        <w:ind w:firstLine="0"/>
+        <w:jc w:val="center"/>
+      </w:pPr>
+    </w:p>
+    <w:p>
+      <w:pPr>
+        <w:spacing w:line="240" w:lineRule="auto"/>
+        <w:ind w:firstLine="0"/>
+        <w:jc w:val="center"/>
+      </w:pPr>
+    </w:p>
+    <w:p>
+      <w:pPr>
+        <w:spacing w:line="240" w:lineRule="auto"/>
+        <w:ind w:firstLine="0"/>
+        <w:jc w:val="center"/>
+      </w:pPr>
+    </w:p>
+    <w:p>
+      <w:pPr>
+        <w:spacing w:line="240" w:lineRule="auto"/>
+        <w:ind w:firstLine="0"/>
+        <w:jc w:val="center"/>
+      </w:pPr>
+    </w:p>
+    <w:p>
+      <w:pPr>
+        <w:spacing w:line="240" w:lineRule="auto"/>
+        <w:ind w:firstLine="0"/>
+        <w:jc w:val="center"/>
+      </w:pPr>
+    </w:p>
+    <w:p>
+      <w:pPr>
+        <w:spacing w:line="240" w:lineRule="auto"/>
+        <w:ind w:firstLine="0"/>
+        <w:jc w:val="center"/>
+      </w:pPr>
+    </w:p>
+    <w:p>
+      <w:pPr>
+        <w:spacing w:line="240" w:lineRule="auto"/>
+        <w:ind w:firstLine="0"/>
+        <w:jc w:val="center"/>
+      </w:pPr>
+    </w:p>
+    <w:p>
+      <w:pPr>
+        <w:spacing w:line="240" w:lineRule="auto"/>
+        <w:ind w:firstLine="0"/>
+        <w:jc w:val="center"/>
+      </w:pPr>
+    </w:p>
+    <w:p>
+      <w:pPr>
+        <w:spacing w:line="240" w:lineRule="auto"/>
+        <w:ind w:firstLine="0"/>
+        <w:jc w:val="center"/>
+      </w:pPr>
+    </w:p>
+    <w:p>
+      <w:pPr>
+        <w:spacing w:line="240" w:lineRule="auto"/>
+        <w:ind w:firstLine="0"/>
+        <w:jc w:val="center"/>
+      </w:pPr>
+    </w:p>
+    <w:p>
+      <w:pPr>
+        <w:spacing w:line="240" w:lineRule="auto"/>
+        <w:ind w:firstLine="0"/>
+        <w:jc w:val="center"/>
+      </w:pPr>
+    </w:p>
+    <w:p>
+      <w:pPr>
+        <w:spacing w:line="240" w:lineRule="auto"/>
+        <w:ind w:firstLine="0"/>
+        <w:jc w:val="center"/>
+      </w:pPr>
+    </w:p>
+    <w:p>
+      <w:pPr>
+        <w:spacing w:line="240" w:lineRule="auto"/>
+        <w:ind w:firstLine="0"/>
+        <w:jc w:val="center"/>
+      </w:pPr>
+    </w:p>
+    <w:p>
+      <w:pPr>
+        <w:spacing w:line="240" w:lineRule="auto"/>
+        <w:ind w:firstLine="0"/>
+        <w:jc w:val="center"/>
+      </w:pPr>
+    </w:p>
+    <w:p>
+      <w:pPr>
+        <w:spacing w:line="240" w:lineRule="auto"/>
+        <w:ind w:firstLine="0"/>
+        <w:jc w:val="center"/>
+      </w:pPr>
+    </w:p>
+    <w:p>
+      <w:pPr>
+        <w:spacing w:line="240" w:lineRule="auto"/>
+        <w:ind w:firstLine="0"/>
+        <w:jc w:val="center"/>
+      </w:pPr>
+    </w:p>
+    <w:p>
+      <w:pPr>
+        <w:spacing w:line="240" w:lineRule="auto"/>
+        <w:ind w:firstLine="0"/>
+        <w:jc w:val="center"/>
+      </w:pPr>
+    </w:p>
+    <w:p>
+      <w:pPr>
+        <w:spacing w:line="240" w:lineRule="auto"/>
+        <w:ind w:firstLine="0"/>
+        <w:jc w:val="center"/>
+      </w:pPr>
+    </w:p>
+    <w:p>
+      <w:pPr>
+        <w:spacing w:line="240" w:lineRule="auto"/>
+        <w:ind w:firstLine="0"/>
+        <w:jc w:val="center"/>
+      </w:pPr>
+    </w:p>
+    <w:p>
+      <w:pPr>
+        <w:pStyle w:val="afb"/>
+      </w:pPr>
+      <w:r>
+        <w:rPr>
+          <w:lang w:val="en-US"/>
+        </w:rPr>
+        <w:tab/>
+      </w:r>
+      <w:r>
+        <w:t>Томск 2024</w:t>
+      </w:r>
+      <w:r>
+        <w:rPr>
+          <w:lang w:val="en-US"/>
+        </w:rPr>
+        <w:tab/>
+      </w:r>
+      <w:r>
+        <w:t>О</w:t>
+      </w:r>
+    </w:p>
+    <w:p>
+      <w:pPr>
+        <w:spacing w:line="240" w:lineRule="auto"/>
+        <w:ind w:firstLine="0"/>
+        <w:sectPr>
+          <w:pgSz w:w="11906" w:h="16838"/>
+          <w:pgMar w:top="1134" w:right="850" w:bottom="1134" w:left="1701" w:header="708" w:footer="708" w:gutter="0"/>
+          <w:cols w:space="708"/>
+          <w:titlePg/>
+          <w:docGrid w:linePitch="381"/>
+        </w:sectPr>
+      </w:pPr>
+    </w:p>
+    <w:p>
+      <w:pPr>
+        <w:spacing w:line="240" w:lineRule="auto"/>
+        <w:ind w:firstLine="0"/>
+        <w:jc w:val="center"/>
+      </w:pPr>
+      <w:r>
+        <w:lastRenderedPageBreak/>
+        <w:t>Министерство науки и высшего образования Российской Федерации</w:t>
+      </w:r>
+    </w:p>
+    <w:p>
+      <w:pPr>
+        <w:spacing w:line="240" w:lineRule="auto"/>
+        <w:ind w:firstLine="0"/>
+        <w:jc w:val="center"/>
+      </w:pPr>
+      <w:r>
+        <w:t>Федеральное государственное автономное образовательное учреждение высшего образования</w:t>
+      </w:r>
+    </w:p>
+    <w:p>
+      <w:pPr>
+        <w:spacing w:line="240" w:lineRule="auto"/>
+        <w:ind w:firstLine="0"/>
+        <w:jc w:val="center"/>
+      </w:pPr>
+      <w:r>
+        <w:t>«</w:t>
+      </w:r>
+      <w:r>
+        <w:t>ТОМСКИЙ ГОСУДАРСТВЕННЫЙ УНИВЕРСИТЕТ СИСТЕМ УПРАВЛЕНИЯ И РАДИОЭЛЕКТРОНИКИ</w:t>
+      </w:r>
+      <w:r>
+        <w:t>»</w:t>
+      </w:r>
+      <w:r>
+        <w:t xml:space="preserve"> (ТУСУР)</w:t>
+      </w:r>
+    </w:p>
+    <w:p>
+      <w:pPr>
+        <w:spacing w:line="240" w:lineRule="auto"/>
+        <w:ind w:firstLine="0"/>
+        <w:jc w:val="center"/>
+      </w:pPr>
+    </w:p>
+    <w:p>
+      <w:pPr>
+        <w:spacing w:line="240" w:lineRule="auto"/>
+        <w:ind w:firstLine="0"/>
+        <w:jc w:val="center"/>
+      </w:pPr>
+    </w:p>
+    <w:p>
+      <w:pPr>
+        <w:spacing w:line="240" w:lineRule="auto"/>
+        <w:ind w:firstLine="0"/>
+        <w:jc w:val="center"/>
+      </w:pPr>
+    </w:p>
+    <w:p>
+      <w:pPr>
+        <w:tabs>
+          <w:tab w:val="left" w:pos="3686"/>
+          <w:tab w:val="left" w:pos="5103"/>
+        </w:tabs>
+        <w:spacing w:line="240" w:lineRule="auto"/>
+        <w:ind w:firstLine="0"/>
+      </w:pPr>
+      <w:r>
+        <w:t>УТВЕРЖДЕНО</w:t>
+      </w:r>
+      <w:r>
+        <w:tab/>
+      </w:r>
+      <w:r>
+        <w:tab/>
+        <w:t>УТВЕРЖДАЮ</w:t>
+      </w:r>
+    </w:p>
+    <w:p>
+      <w:pPr>
+        <w:tabs>
+          <w:tab w:val="left" w:pos="3686"/>
+          <w:tab w:val="left" w:pos="5103"/>
+        </w:tabs>
+        <w:spacing w:line="240" w:lineRule="auto"/>
+        <w:ind w:firstLine="0"/>
+      </w:pPr>
+      <w:r>
+        <w:t>РОФ.ТУСУР.62.01.29-01 01-1-ЛУ</w:t>
+      </w:r>
+      <w:r>
+        <w:tab/>
+      </w:r>
+      <w:r>
+        <w:tab/>
+      </w:r>
+      <w:r>
+        <w:t>Профессор,</w:t>
+      </w:r>
+    </w:p>
+    <w:p>
+      <w:pPr>
+        <w:tabs>
+          <w:tab w:val="left" w:pos="3686"/>
+          <w:tab w:val="left" w:pos="5103"/>
+        </w:tabs>
+        <w:spacing w:line="240" w:lineRule="auto"/>
+        <w:ind w:firstLine="0"/>
+      </w:pPr>
+      <w:r>
+        <w:tab/>
+      </w:r>
+      <w:r>
+        <w:tab/>
+        <w:t>главный научный сотрудник</w:t>
+      </w:r>
+    </w:p>
+    <w:p>
+      <w:pPr>
+        <w:tabs>
+          <w:tab w:val="left" w:pos="3686"/>
+          <w:tab w:val="left" w:pos="5103"/>
+        </w:tabs>
+        <w:spacing w:line="240" w:lineRule="auto"/>
+        <w:ind w:firstLine="0"/>
+      </w:pPr>
+      <w:r>
+        <w:tab/>
+      </w:r>
+      <w:r>
+        <w:tab/>
+        <w:t>________ Малютин Н.Д.</w:t>
+      </w:r>
+    </w:p>
+    <w:p>
+      <w:pPr>
+        <w:tabs>
+          <w:tab w:val="left" w:pos="3686"/>
+          <w:tab w:val="left" w:pos="5103"/>
+        </w:tabs>
+        <w:spacing w:line="240" w:lineRule="auto"/>
+        <w:ind w:firstLine="0"/>
+      </w:pPr>
+      <w:r>
+        <w:tab/>
+      </w:r>
+      <w:r>
+        <w:tab/>
+        <w:t>________</w:t>
+      </w:r>
+    </w:p>
+    <w:p>
+      <w:pPr>
+        <w:spacing w:line="240" w:lineRule="auto"/>
+        <w:ind w:firstLine="0"/>
+        <w:jc w:val="center"/>
+      </w:pPr>
+    </w:p>
+    <w:p>
+      <w:pPr>
+        <w:spacing w:line="240" w:lineRule="auto"/>
+        <w:ind w:firstLine="0"/>
+        <w:jc w:val="center"/>
+      </w:pPr>
+    </w:p>
+    <w:p>
+      <w:pPr>
+        <w:spacing w:line="240" w:lineRule="auto"/>
+        <w:ind w:firstLine="0"/>
+        <w:jc w:val="center"/>
+      </w:pPr>
+    </w:p>
+    <w:p>
+      <w:pPr>
+        <w:spacing w:line="240" w:lineRule="auto"/>
+        <w:ind w:firstLine="0"/>
+        <w:jc w:val="center"/>
+      </w:pPr>
+    </w:p>
+    <w:p>
+      <w:pPr>
+        <w:spacing w:line="240" w:lineRule="auto"/>
+        <w:ind w:firstLine="0"/>
+        <w:jc w:val="center"/>
+      </w:pPr>
+    </w:p>
+    <w:p>
+      <w:pPr>
+        <w:spacing w:line="240" w:lineRule="auto"/>
+        <w:ind w:firstLine="0"/>
+        <w:jc w:val="center"/>
+      </w:pPr>
+    </w:p>
+    <w:p>
+      <w:pPr>
+        <w:spacing w:line="240" w:lineRule="auto"/>
+        <w:ind w:firstLine="0"/>
+        <w:jc w:val="center"/>
+      </w:pPr>
+      <w:r>
+        <w:t>Техническое задание</w:t>
+      </w:r>
+    </w:p>
+    <w:p>
+      <w:pPr>
+        <w:spacing w:line="240" w:lineRule="auto"/>
+        <w:ind w:firstLine="0"/>
+        <w:jc w:val="center"/>
+      </w:pPr>
+    </w:p>
+    <w:p>
+      <w:pPr>
+        <w:spacing w:line="240" w:lineRule="auto"/>
+        <w:ind w:firstLine="0"/>
+        <w:jc w:val="center"/>
+      </w:pPr>
+      <w:r>
+        <w:rPr>
+          <w:lang w:val="en-US"/>
+        </w:rPr>
+        <w:t>STRIP</w:t>
+      </w:r>
+      <w:r>
+        <w:t xml:space="preserve"> </w:t>
+      </w:r>
+      <w:r>
+        <w:rPr>
+          <w:lang w:val="en-US"/>
+        </w:rPr>
+        <w:t>FILTER</w:t>
+      </w:r>
+      <w:r>
+        <w:t xml:space="preserve"> </w:t>
+      </w:r>
+      <w:r>
+        <w:rPr>
+          <w:lang w:val="en-US"/>
+        </w:rPr>
+        <w:t>CAD</w:t>
+      </w:r>
+    </w:p>
+    <w:p>
+      <w:pPr>
+        <w:spacing w:line="240" w:lineRule="auto"/>
+        <w:ind w:firstLine="0"/>
+        <w:jc w:val="center"/>
+      </w:pPr>
+    </w:p>
+    <w:p>
+      <w:pPr>
+        <w:spacing w:line="240" w:lineRule="auto"/>
+        <w:ind w:firstLine="0"/>
+        <w:jc w:val="center"/>
+      </w:pPr>
+      <w:r>
+        <w:t>РОФ.</w:t>
+      </w:r>
+      <w:r>
+        <w:t>ТУСУР</w:t>
+      </w:r>
+      <w:r>
+        <w:t>.</w:t>
+      </w:r>
+      <w:r>
+        <w:t>62.01.29</w:t>
+      </w:r>
+      <w:r>
+        <w:t>-</w:t>
+      </w:r>
+      <w:r>
+        <w:t>01</w:t>
+      </w:r>
+    </w:p>
+    <w:p>
+      <w:pPr>
+        <w:spacing w:line="240" w:lineRule="auto"/>
+        <w:ind w:firstLine="0"/>
+        <w:jc w:val="center"/>
+      </w:pPr>
+    </w:p>
+    <w:p>
+      <w:pPr>
+        <w:spacing w:line="240" w:lineRule="auto"/>
+        <w:ind w:firstLine="0"/>
+        <w:jc w:val="center"/>
+      </w:pPr>
+      <w:r>
+        <w:t>Листов 0</w:t>
+      </w:r>
+    </w:p>
+    <w:p>
+      <w:pPr>
+        <w:spacing w:line="240" w:lineRule="auto"/>
+        <w:ind w:firstLine="0"/>
+        <w:jc w:val="center"/>
+      </w:pPr>
+    </w:p>
+    <w:p>
+      <w:pPr>
+        <w:spacing w:line="240" w:lineRule="auto"/>
+        <w:ind w:firstLine="0"/>
+        <w:jc w:val="center"/>
+      </w:pPr>
+    </w:p>
+    <w:p>
+      <w:pPr>
+        <w:spacing w:line="240" w:lineRule="auto"/>
+        <w:ind w:firstLine="0"/>
+        <w:jc w:val="center"/>
+      </w:pPr>
+    </w:p>
+    <w:p>
+      <w:pPr>
+        <w:spacing w:line="240" w:lineRule="auto"/>
+        <w:ind w:firstLine="0"/>
+        <w:jc w:val="center"/>
+      </w:pPr>
+    </w:p>
+    <w:p>
+      <w:pPr>
+        <w:spacing w:line="240" w:lineRule="auto"/>
+        <w:ind w:firstLine="0"/>
+        <w:jc w:val="center"/>
+      </w:pPr>
+    </w:p>
+    <w:p>
+      <w:pPr>
+        <w:spacing w:line="240" w:lineRule="auto"/>
+        <w:ind w:firstLine="0"/>
+        <w:jc w:val="center"/>
+      </w:pPr>
+    </w:p>
+    <w:p>
+      <w:pPr>
+        <w:spacing w:line="240" w:lineRule="auto"/>
+        <w:ind w:firstLine="0"/>
+        <w:jc w:val="center"/>
+      </w:pPr>
+    </w:p>
+    <w:p>
+      <w:pPr>
+        <w:spacing w:line="240" w:lineRule="auto"/>
+        <w:ind w:firstLine="0"/>
+        <w:jc w:val="center"/>
+      </w:pPr>
+    </w:p>
+    <w:p>
+      <w:pPr>
+        <w:spacing w:line="240" w:lineRule="auto"/>
+        <w:ind w:firstLine="0"/>
+        <w:jc w:val="center"/>
+      </w:pPr>
+    </w:p>
+    <w:p>
+      <w:pPr>
+        <w:spacing w:line="240" w:lineRule="auto"/>
+        <w:ind w:firstLine="0"/>
+        <w:jc w:val="center"/>
+      </w:pPr>
+    </w:p>
+    <w:p>
+      <w:pPr>
+        <w:spacing w:line="240" w:lineRule="auto"/>
+        <w:ind w:firstLine="0"/>
+        <w:jc w:val="center"/>
+      </w:pPr>
+    </w:p>
+    <w:p>
+      <w:pPr>
+        <w:spacing w:line="240" w:lineRule="auto"/>
+        <w:ind w:firstLine="0"/>
+        <w:jc w:val="center"/>
+      </w:pPr>
+    </w:p>
+    <w:p>
+      <w:pPr>
+        <w:spacing w:line="240" w:lineRule="auto"/>
+        <w:ind w:firstLine="0"/>
+        <w:jc w:val="center"/>
+      </w:pPr>
+    </w:p>
+    <w:p>
+      <w:pPr>
+        <w:spacing w:line="240" w:lineRule="auto"/>
+        <w:ind w:firstLine="0"/>
+        <w:jc w:val="center"/>
+      </w:pPr>
+    </w:p>
+    <w:p>
+      <w:pPr>
+        <w:spacing w:line="240" w:lineRule="auto"/>
+        <w:ind w:firstLine="0"/>
+        <w:jc w:val="center"/>
+      </w:pPr>
+    </w:p>
+    <w:p>
+      <w:pPr>
+        <w:spacing w:line="240" w:lineRule="auto"/>
+        <w:ind w:firstLine="0"/>
+        <w:jc w:val="center"/>
+      </w:pPr>
+    </w:p>
+    <w:p>
+      <w:pPr>
+        <w:spacing w:line="240" w:lineRule="auto"/>
+        <w:ind w:firstLine="0"/>
+        <w:jc w:val="center"/>
+      </w:pPr>
+    </w:p>
+    <w:p>
+      <w:pPr>
+        <w:pStyle w:val="afb"/>
+      </w:pPr>
+      <w:r>
+        <w:rPr>
+          <w:lang w:val="en-US"/>
+        </w:rPr>
+        <w:tab/>
+      </w:r>
+      <w:r>
+        <w:t>Томск 2024</w:t>
+      </w:r>
+      <w:r>
+        <w:rPr>
+          <w:lang w:val="en-US"/>
+        </w:rPr>
+        <w:tab/>
+      </w:r>
+      <w:r>
+        <w:t>О</w:t>
+      </w:r>
     </w:p>
     <w:p>
       <w:pPr>
@@ -41,469 +825,53 @@
         <w:ind w:firstLine="0"/>
         <w:jc w:val="center"/>
       </w:pPr>
-      <w:r>
-        <w:lastRenderedPageBreak/>
-        <w:t>Министерство науки и высшего образования Российской Федерации</w:t>
-      </w:r>
-    </w:p>
-    <w:p>
-      <w:pPr>
-        <w:spacing w:line="240" w:lineRule="auto"/>
-        <w:ind w:firstLine="0"/>
-        <w:jc w:val="center"/>
-      </w:pPr>
-      <w:r>
-        <w:t>Федеральное государственное автономное образовательное учреждение высшего образования</w:t>
-      </w:r>
-    </w:p>
-    <w:p>
-      <w:pPr>
-        <w:spacing w:line="240" w:lineRule="auto"/>
-        <w:ind w:firstLine="0"/>
-        <w:jc w:val="center"/>
-      </w:pPr>
-      <w:r>
-        <w:t>«</w:t>
-      </w:r>
-      <w:r>
-        <w:t>ТОМСКИЙ ГОСУДАРСТВЕННЫЙ УНИВЕРСИТЕТ СИСТЕМ УПРАВЛЕНИЯ И РАДИОЭЛЕКТРОНИКИ</w:t>
+    </w:p>
+    <w:p>
+      <w:pPr>
+        <w:pStyle w:val="1"/>
+      </w:pPr>
+      <w:r>
+        <w:t>Введение</w:t>
+      </w:r>
+    </w:p>
+    <w:p>
+      <w:pPr>
+        <w:pStyle w:val="2"/>
+      </w:pPr>
+      <w:r>
+        <w:t>Наименование программы</w:t>
+      </w:r>
+    </w:p>
+    <w:p>
+      <w:r>
+        <w:t>Наименование программы – «</w:t>
+      </w:r>
+      <w:r>
+        <w:rPr>
+          <w:lang w:val="en-US"/>
+        </w:rPr>
+        <w:t>Strip</w:t>
+      </w:r>
+      <w:r>
+        <w:t xml:space="preserve"> </w:t>
+      </w:r>
+      <w:r>
+        <w:rPr>
+          <w:lang w:val="en-US"/>
+        </w:rPr>
+        <w:t>Filter</w:t>
+      </w:r>
+      <w:r>
+        <w:t xml:space="preserve"> </w:t>
+      </w:r>
+      <w:r>
+        <w:rPr>
+          <w:lang w:val="en-US"/>
+        </w:rPr>
+        <w:t>CAD</w:t>
       </w:r>
       <w:r>
         <w:t>»</w:t>
-      </w:r>
-      <w:r>
-        <w:t xml:space="preserve"> (ТУСУР)</w:t>
-      </w:r>
-    </w:p>
-    <w:p>
-      <w:pPr>
-        <w:spacing w:line="240" w:lineRule="auto"/>
-        <w:ind w:firstLine="0"/>
-        <w:jc w:val="center"/>
-      </w:pPr>
-    </w:p>
-    <w:p>
-      <w:pPr>
-        <w:spacing w:line="240" w:lineRule="auto"/>
-        <w:ind w:firstLine="0"/>
-        <w:jc w:val="center"/>
-      </w:pPr>
-    </w:p>
-    <w:p>
-      <w:pPr>
-        <w:spacing w:line="240" w:lineRule="auto"/>
-        <w:ind w:firstLine="0"/>
-        <w:jc w:val="center"/>
-      </w:pPr>
-    </w:p>
-    <w:p>
-      <w:pPr>
-        <w:tabs>
-          <w:tab w:val="left" w:pos="3686"/>
-          <w:tab w:val="left" w:pos="5103"/>
-        </w:tabs>
-        <w:spacing w:line="240" w:lineRule="auto"/>
-        <w:ind w:firstLine="0"/>
-      </w:pPr>
-      <w:r>
-        <w:tab/>
-      </w:r>
-      <w:r>
-        <w:tab/>
-        <w:t>УТВЕРЖДАЮ</w:t>
-      </w:r>
-    </w:p>
-    <w:p>
-      <w:pPr>
-        <w:tabs>
-          <w:tab w:val="left" w:pos="3686"/>
-          <w:tab w:val="left" w:pos="5103"/>
-        </w:tabs>
-        <w:spacing w:line="240" w:lineRule="auto"/>
-        <w:ind w:firstLine="0"/>
-      </w:pPr>
-      <w:r>
-        <w:tab/>
-      </w:r>
-      <w:r>
-        <w:tab/>
-      </w:r>
-      <w:r>
-        <w:t>Профессор,</w:t>
-      </w:r>
-    </w:p>
-    <w:p>
-      <w:pPr>
-        <w:tabs>
-          <w:tab w:val="left" w:pos="3686"/>
-          <w:tab w:val="left" w:pos="5103"/>
-        </w:tabs>
-        <w:spacing w:line="240" w:lineRule="auto"/>
-        <w:ind w:firstLine="0"/>
-      </w:pPr>
-      <w:r>
-        <w:tab/>
-      </w:r>
-      <w:r>
-        <w:tab/>
-        <w:t>главный научный сотрудник</w:t>
-      </w:r>
-    </w:p>
-    <w:p>
-      <w:pPr>
-        <w:tabs>
-          <w:tab w:val="left" w:pos="3686"/>
-          <w:tab w:val="left" w:pos="5103"/>
-        </w:tabs>
-        <w:spacing w:line="240" w:lineRule="auto"/>
-        <w:ind w:firstLine="0"/>
-      </w:pPr>
-      <w:r>
-        <w:tab/>
-      </w:r>
-      <w:r>
-        <w:tab/>
-        <w:t>________ Малютин Н.Д.</w:t>
-      </w:r>
-    </w:p>
-    <w:p>
-      <w:pPr>
-        <w:tabs>
-          <w:tab w:val="left" w:pos="3686"/>
-          <w:tab w:val="left" w:pos="5103"/>
-        </w:tabs>
-        <w:spacing w:line="240" w:lineRule="auto"/>
-        <w:ind w:firstLine="0"/>
-      </w:pPr>
-      <w:r>
-        <w:tab/>
-      </w:r>
-      <w:r>
-        <w:tab/>
-        <w:t>________</w:t>
-      </w:r>
-    </w:p>
-    <w:p>
-      <w:pPr>
-        <w:spacing w:line="240" w:lineRule="auto"/>
-        <w:ind w:firstLine="0"/>
-        <w:jc w:val="center"/>
-      </w:pPr>
-    </w:p>
-    <w:p>
-      <w:pPr>
-        <w:spacing w:line="240" w:lineRule="auto"/>
-        <w:ind w:firstLine="0"/>
-        <w:jc w:val="center"/>
-      </w:pPr>
-    </w:p>
-    <w:p>
-      <w:pPr>
-        <w:spacing w:line="240" w:lineRule="auto"/>
-        <w:ind w:firstLine="0"/>
-        <w:jc w:val="center"/>
-      </w:pPr>
-    </w:p>
-    <w:p>
-      <w:pPr>
-        <w:spacing w:line="240" w:lineRule="auto"/>
-        <w:ind w:firstLine="0"/>
-        <w:jc w:val="center"/>
-      </w:pPr>
-    </w:p>
-    <w:p>
-      <w:pPr>
-        <w:spacing w:line="240" w:lineRule="auto"/>
-        <w:ind w:firstLine="0"/>
-        <w:jc w:val="center"/>
-      </w:pPr>
-    </w:p>
-    <w:p>
-      <w:pPr>
-        <w:spacing w:line="240" w:lineRule="auto"/>
-        <w:ind w:firstLine="0"/>
-        <w:jc w:val="center"/>
-      </w:pPr>
-    </w:p>
-    <w:p>
-      <w:pPr>
-        <w:spacing w:line="240" w:lineRule="auto"/>
-        <w:ind w:firstLine="0"/>
-        <w:jc w:val="center"/>
-      </w:pPr>
-      <w:r>
-        <w:t>Техническое задание</w:t>
-      </w:r>
-    </w:p>
-    <w:p>
-      <w:pPr>
-        <w:spacing w:line="240" w:lineRule="auto"/>
-        <w:ind w:firstLine="0"/>
-        <w:jc w:val="center"/>
-      </w:pPr>
-    </w:p>
-    <w:p>
-      <w:pPr>
-        <w:spacing w:line="240" w:lineRule="auto"/>
-        <w:ind w:firstLine="0"/>
-        <w:jc w:val="center"/>
-      </w:pPr>
-      <w:r>
-        <w:rPr>
-          <w:lang w:val="en-US"/>
-        </w:rPr>
-        <w:t>STRIP</w:t>
-      </w:r>
-      <w:r>
-        <w:t xml:space="preserve"> </w:t>
-      </w:r>
-      <w:r>
-        <w:rPr>
-          <w:lang w:val="en-US"/>
-        </w:rPr>
-        <w:t>FILTER</w:t>
-      </w:r>
-      <w:r>
-        <w:t xml:space="preserve"> </w:t>
-      </w:r>
-      <w:r>
-        <w:rPr>
-          <w:lang w:val="en-US"/>
-        </w:rPr>
-        <w:t>CAD</w:t>
-      </w:r>
-    </w:p>
-    <w:p>
-      <w:pPr>
-        <w:spacing w:line="240" w:lineRule="auto"/>
-        <w:ind w:firstLine="0"/>
-        <w:jc w:val="center"/>
-      </w:pPr>
-    </w:p>
-    <w:p>
-      <w:pPr>
-        <w:spacing w:line="240" w:lineRule="auto"/>
-        <w:ind w:firstLine="0"/>
-        <w:jc w:val="center"/>
-      </w:pPr>
-      <w:r>
-        <w:t>РОФ.</w:t>
-      </w:r>
-      <w:r>
-        <w:t>ТУСУР</w:t>
-      </w:r>
-      <w:r>
-        <w:t>.</w:t>
-      </w:r>
-      <w:r>
-        <w:t>62.01.29</w:t>
-      </w:r>
-      <w:r>
-        <w:t>–</w:t>
-      </w:r>
-      <w:r>
-        <w:t>01</w:t>
-      </w:r>
-    </w:p>
-    <w:p>
-      <w:pPr>
-        <w:spacing w:line="240" w:lineRule="auto"/>
-        <w:ind w:firstLine="0"/>
-        <w:jc w:val="center"/>
-      </w:pPr>
-    </w:p>
-    <w:p>
-      <w:pPr>
-        <w:spacing w:line="240" w:lineRule="auto"/>
-        <w:ind w:firstLine="0"/>
-        <w:jc w:val="center"/>
-      </w:pPr>
-      <w:r>
-        <w:t>Листов 0</w:t>
-      </w:r>
-    </w:p>
-    <w:p>
-      <w:pPr>
-        <w:spacing w:line="240" w:lineRule="auto"/>
-        <w:ind w:firstLine="0"/>
-        <w:jc w:val="center"/>
-      </w:pPr>
-    </w:p>
-    <w:p>
-      <w:pPr>
-        <w:spacing w:line="240" w:lineRule="auto"/>
-        <w:ind w:firstLine="0"/>
-        <w:jc w:val="center"/>
-      </w:pPr>
-    </w:p>
-    <w:p>
-      <w:pPr>
-        <w:spacing w:line="240" w:lineRule="auto"/>
-        <w:ind w:firstLine="0"/>
-        <w:jc w:val="center"/>
-      </w:pPr>
-    </w:p>
-    <w:p>
-      <w:pPr>
-        <w:spacing w:line="240" w:lineRule="auto"/>
-        <w:ind w:firstLine="0"/>
-        <w:jc w:val="center"/>
-      </w:pPr>
-    </w:p>
-    <w:p>
-      <w:pPr>
-        <w:spacing w:line="240" w:lineRule="auto"/>
-        <w:ind w:firstLine="0"/>
-        <w:jc w:val="center"/>
-      </w:pPr>
-    </w:p>
-    <w:p>
-      <w:pPr>
-        <w:spacing w:line="240" w:lineRule="auto"/>
-        <w:ind w:firstLine="0"/>
-        <w:jc w:val="center"/>
-      </w:pPr>
-    </w:p>
-    <w:p>
-      <w:pPr>
-        <w:spacing w:line="240" w:lineRule="auto"/>
-        <w:ind w:firstLine="0"/>
-        <w:jc w:val="center"/>
-      </w:pPr>
-    </w:p>
-    <w:p>
-      <w:pPr>
-        <w:spacing w:line="240" w:lineRule="auto"/>
-        <w:ind w:firstLine="0"/>
-        <w:jc w:val="center"/>
-      </w:pPr>
-    </w:p>
-    <w:p>
-      <w:pPr>
-        <w:spacing w:line="240" w:lineRule="auto"/>
-        <w:ind w:firstLine="0"/>
-        <w:jc w:val="center"/>
-      </w:pPr>
-    </w:p>
-    <w:p>
-      <w:pPr>
-        <w:spacing w:line="240" w:lineRule="auto"/>
-        <w:ind w:firstLine="0"/>
-        <w:jc w:val="center"/>
-      </w:pPr>
-    </w:p>
-    <w:p>
-      <w:pPr>
-        <w:spacing w:line="240" w:lineRule="auto"/>
-        <w:ind w:firstLine="0"/>
-        <w:jc w:val="center"/>
-      </w:pPr>
-    </w:p>
-    <w:p>
-      <w:pPr>
-        <w:spacing w:line="240" w:lineRule="auto"/>
-        <w:ind w:firstLine="0"/>
-        <w:jc w:val="center"/>
-      </w:pPr>
-    </w:p>
-    <w:p>
-      <w:pPr>
-        <w:spacing w:line="240" w:lineRule="auto"/>
-        <w:ind w:firstLine="0"/>
-        <w:jc w:val="center"/>
-      </w:pPr>
-    </w:p>
-    <w:p>
-      <w:pPr>
-        <w:spacing w:line="240" w:lineRule="auto"/>
-        <w:ind w:firstLine="0"/>
-        <w:jc w:val="center"/>
-      </w:pPr>
-    </w:p>
-    <w:p>
-      <w:pPr>
-        <w:spacing w:line="240" w:lineRule="auto"/>
-        <w:ind w:firstLine="0"/>
-        <w:jc w:val="center"/>
-      </w:pPr>
-    </w:p>
-    <w:p>
-      <w:pPr>
-        <w:spacing w:line="240" w:lineRule="auto"/>
-        <w:ind w:firstLine="0"/>
-        <w:jc w:val="center"/>
-      </w:pPr>
-    </w:p>
-    <w:p>
-      <w:pPr>
-        <w:spacing w:line="240" w:lineRule="auto"/>
-        <w:ind w:firstLine="0"/>
-        <w:jc w:val="center"/>
-      </w:pPr>
-    </w:p>
-    <w:p>
-      <w:pPr>
-        <w:pStyle w:val="afb"/>
-      </w:pPr>
-      <w:r>
-        <w:rPr>
-          <w:lang w:val="en-US"/>
-        </w:rPr>
-        <w:tab/>
-      </w:r>
-      <w:r>
-        <w:t>Томск 2024</w:t>
-      </w:r>
-      <w:r>
-        <w:rPr>
-          <w:lang w:val="en-US"/>
-        </w:rPr>
-        <w:tab/>
-      </w:r>
-      <w:r>
-        <w:t>О</w:t>
-      </w:r>
-    </w:p>
-    <w:p>
-      <w:pPr>
-        <w:spacing w:line="240" w:lineRule="auto"/>
-        <w:ind w:firstLine="0"/>
-        <w:jc w:val="center"/>
-        <w:sectPr>
-          <w:pgSz w:w="11906" w:h="16838"/>
-          <w:pgMar w:top="1134" w:right="850" w:bottom="1134" w:left="1701" w:header="708" w:footer="708" w:gutter="0"/>
-          <w:cols w:space="708"/>
-          <w:titlePg/>
-          <w:docGrid w:linePitch="381"/>
-        </w:sectPr>
-      </w:pPr>
-    </w:p>
-    <w:p>
-      <w:pPr>
-        <w:spacing w:line="240" w:lineRule="auto"/>
-        <w:ind w:firstLine="0"/>
-        <w:jc w:val="center"/>
-      </w:pPr>
-    </w:p>
-    <w:p>
-      <w:pPr>
-        <w:pStyle w:val="1"/>
-      </w:pPr>
-      <w:r>
-        <w:t>Введение</w:t>
-      </w:r>
-    </w:p>
-    <w:p>
-      <w:pPr>
-        <w:pStyle w:val="2"/>
-      </w:pPr>
-      <w:r>
-        <w:t>Наименование программы</w:t>
-      </w:r>
-    </w:p>
-    <w:p>
-      <w:r>
-        <w:t>Наименование программы – «Программа расчета и проектирования неотражающих устройств частотной селекции»</w:t>
       </w:r>
     </w:p>
     <w:p>
@@ -788,7 +1156,7 @@
     </w:p>
     <w:p>
       <w:pPr>
-        <w:pStyle w:val="a4"/>
+        <w:pStyle w:val="a3"/>
       </w:pPr>
       <w:r>
         <w:t>Задание пользовательских полосковых структур и эквивалентных схем</w:t>
@@ -799,7 +1167,7 @@
     </w:p>
     <w:p>
       <w:pPr>
-        <w:pStyle w:val="a4"/>
+        <w:pStyle w:val="a3"/>
       </w:pPr>
       <w:r>
         <w:t>Расчет первичных и вторичных параметров поперечного сечения полосковых структур</w:t>
@@ -810,7 +1178,7 @@
     </w:p>
     <w:p>
       <w:pPr>
-        <w:pStyle w:val="a4"/>
+        <w:pStyle w:val="a3"/>
       </w:pPr>
       <w:r>
         <w:t>Расчет матрицы рассеяния по заданной эквивалентной схеме</w:t>
@@ -821,7 +1189,7 @@
     </w:p>
     <w:p>
       <w:pPr>
-        <w:pStyle w:val="a4"/>
+        <w:pStyle w:val="a3"/>
       </w:pPr>
       <w:r>
         <w:t>Определение</w:t>
@@ -844,7 +1212,7 @@
     </w:p>
     <w:p>
       <w:pPr>
-        <w:pStyle w:val="a4"/>
+        <w:pStyle w:val="a3"/>
       </w:pPr>
       <w:r>
         <w:t>Вывод и редактирование графиков зависимостей</w:t>
@@ -861,7 +1229,7 @@
     </w:p>
     <w:p>
       <w:pPr>
-        <w:pStyle w:val="a4"/>
+        <w:pStyle w:val="a3"/>
       </w:pPr>
       <w:r>
         <w:t>Исследовать влияние на выходные характеристики неотражающего устройства частотно</w:t>
@@ -999,7 +1367,78 @@
         <w:t>Требование к обеспечению надежного функционирования программы</w:t>
       </w:r>
     </w:p>
-    <w:p/>
+    <w:p>
+      <w:r>
+        <w:t>Надежное (устойчивое) функционирование программы должно быть обеспечено выполнением совокупности организационно-технических мероприятий, перечень которых приведен ниже:</w:t>
+      </w:r>
+    </w:p>
+    <w:p>
+      <w:pPr>
+        <w:pStyle w:val="a6"/>
+      </w:pPr>
+      <w:r>
+        <w:t>о</w:t>
+      </w:r>
+      <w:r>
+        <w:t>рганизацией бесперебойного питания технических средств;</w:t>
+      </w:r>
+    </w:p>
+    <w:p>
+      <w:pPr>
+        <w:pStyle w:val="a6"/>
+      </w:pPr>
+      <w:r>
+        <w:t>выполнением рекомендаций</w:t>
+      </w:r>
+      <w:r>
+        <w:t xml:space="preserve"> Министерства труда и социального</w:t>
+      </w:r>
+      <w:r>
+        <w:t xml:space="preserve"> </w:t>
+      </w:r>
+      <w:r>
+        <w:t>развития РФ, изложенных в Постановлении от 23 июля 1998 г. «Об утверждении</w:t>
+      </w:r>
+      <w:r>
+        <w:t xml:space="preserve"> </w:t>
+      </w:r>
+      <w:r>
+        <w:t>межотраслевых типовых норм времени на работы по сервисному обслуживанию</w:t>
+      </w:r>
+      <w:r>
+        <w:t xml:space="preserve"> </w:t>
+      </w:r>
+      <w:r>
+        <w:t>ПЭВМ и оргтехники и сопровождению программных средств»;</w:t>
+      </w:r>
+    </w:p>
+    <w:p>
+      <w:pPr>
+        <w:pStyle w:val="a6"/>
+      </w:pPr>
+      <w:r>
+        <w:t>выполнением требований ГОСТ 51188-98. Защита информации.</w:t>
+      </w:r>
+    </w:p>
+    <w:p>
+      <w:pPr>
+        <w:pStyle w:val="a6"/>
+      </w:pPr>
+      <w:r>
+        <w:t>и</w:t>
+      </w:r>
+      <w:r>
+        <w:t>спытания программных средств на наличие компьютерных вирусов;</w:t>
+      </w:r>
+    </w:p>
+    <w:p>
+      <w:pPr>
+        <w:pStyle w:val="a6"/>
+      </w:pPr>
+      <w:r>
+        <w:t>необходимым уровнем квалификации сотрудников профильных подразделений.</w:t>
+      </w:r>
+    </w:p>
     <w:p>
       <w:pPr>
         <w:pStyle w:val="3"/>
@@ -1008,22 +1447,215 @@
         <w:t>Время восстановления после отказа</w:t>
       </w:r>
     </w:p>
-    <w:p/>
+    <w:p>
+      <w:r>
+        <w:t xml:space="preserve">Время восстановления после отказа, вызванного сбоем электропитания технических средств (иными внешними факторами), не фатальным сбоем (не крахом) операционной системы, не должно превышать времени, необходимого на перезагрузку операционной системы и запуск программы, </w:t>
+      </w:r>
+      <w:r>
+        <w:lastRenderedPageBreak/>
+        <w:t>при условии соблюдения условий эксплуатации технических и программных средств.</w:t>
+      </w:r>
+    </w:p>
+    <w:p>
+      <w:r>
+        <w:t>Время восстановления после отказа, вызванного неисправностью технических средств, фатальным сбоем (крахом) операционной системы, не должно превышать времени, требуемого на устранение неисправностей технических средств и переустановки программных средств.</w:t>
+      </w:r>
+    </w:p>
+    <w:p>
+      <w:pPr>
+        <w:pStyle w:val="2"/>
+      </w:pPr>
+      <w:r>
+        <w:t>Условия эксплуатации</w:t>
+      </w:r>
+    </w:p>
     <w:p>
       <w:pPr>
         <w:pStyle w:val="3"/>
       </w:pPr>
       <w:r>
-        <w:t>Отказы из-за некоторых действий оператора</w:t>
-      </w:r>
-    </w:p>
-    <w:p/>
+        <w:t>Климатические условия эксплуатации</w:t>
+      </w:r>
+    </w:p>
+    <w:p>
+      <w:r>
+        <w:t>Климатические условия эксплуатации, при которых должны обеспечиваться заданные характеристики, должны удовлетворять требованиям, предъявляемым к техническим средствам в части условий их эксплуатации.</w:t>
+      </w:r>
+    </w:p>
+    <w:p>
+      <w:pPr>
+        <w:pStyle w:val="3"/>
+      </w:pPr>
+      <w:r>
+        <w:t>Требования к видам обслуживания</w:t>
+      </w:r>
+    </w:p>
+    <w:p>
+      <w:r>
+        <w:t>См.</w:t>
+      </w:r>
+      <w:r>
+        <w:t xml:space="preserve"> п</w:t>
+      </w:r>
+      <w:r>
+        <w:t>.</w:t>
+      </w:r>
+      <w:r>
+        <w:t xml:space="preserve"> 4.2.1</w:t>
+      </w:r>
+      <w:r>
+        <w:t xml:space="preserve"> </w:t>
+      </w:r>
+      <w:r>
+        <w:t>«</w:t>
+      </w:r>
+      <w:r>
+        <w:t>Требования к обеспечению надежного (устойчивого) функционирования программы</w:t>
+      </w:r>
+      <w:r>
+        <w:t>»</w:t>
+      </w:r>
+      <w:r>
+        <w:t>.</w:t>
+      </w:r>
+    </w:p>
+    <w:p>
+      <w:pPr>
+        <w:pStyle w:val="3"/>
+      </w:pPr>
+      <w:r>
+        <w:t xml:space="preserve">Требования к квалификации и </w:t>
+      </w:r>
+      <w:r>
+        <w:t>численности</w:t>
+      </w:r>
+      <w:r>
+        <w:t xml:space="preserve"> персонала</w:t>
+      </w:r>
+    </w:p>
+    <w:p>
+      <w:r>
+        <w:t>Минимальное количество персонала, требуемого для работы програм</w:t>
+      </w:r>
+      <w:r>
+        <w:t xml:space="preserve">мы, должно составлять 1 штатную единицу – </w:t>
+      </w:r>
+      <w:r>
+        <w:t xml:space="preserve">конечный пользователь программы </w:t>
+      </w:r>
+      <w:r>
+        <w:t>–</w:t>
+      </w:r>
+      <w:r>
+        <w:t xml:space="preserve"> оператор.</w:t>
+      </w:r>
+    </w:p>
+    <w:p>
+      <w:r>
+        <w:t>Оператор должен обладать навыками проектирования электронной радиоаппаратуры.</w:t>
+      </w:r>
+    </w:p>
     <w:p>
       <w:pPr>
         <w:pStyle w:val="2"/>
       </w:pPr>
       <w:r>
-        <w:t>Условия эксплуатации</w:t>
+        <w:t>Требования к составу и параметрам технических средств</w:t>
+      </w:r>
+    </w:p>
+    <w:p>
+      <w:r>
+        <w:t>В состав технических средств должен входить персональный компьютер оператора, включающий в себя:</w:t>
+      </w:r>
+    </w:p>
+    <w:p>
+      <w:pPr>
+        <w:pStyle w:val="a3"/>
+      </w:pPr>
+      <w:r>
+        <w:t xml:space="preserve">процессор </w:t>
+      </w:r>
+      <w:r>
+        <w:rPr>
+          <w:lang w:val="en-US"/>
+        </w:rPr>
+        <w:t>x</w:t>
+      </w:r>
+      <w:r>
+        <w:t xml:space="preserve">64 </w:t>
+      </w:r>
+      <w:r>
+        <w:t>с тактовой частотой не менее 1 ГГц</w:t>
+      </w:r>
+      <w:r>
+        <w:t>;</w:t>
+      </w:r>
+    </w:p>
+    <w:p>
+      <w:pPr>
+        <w:pStyle w:val="a3"/>
+      </w:pPr>
+      <w:r>
+        <w:t>оперативную память объемом не менее 2 Гб</w:t>
+      </w:r>
+      <w:r>
+        <w:t>;</w:t>
+      </w:r>
+    </w:p>
+    <w:p>
+      <w:pPr>
+        <w:pStyle w:val="a3"/>
+      </w:pPr>
+      <w:r>
+        <w:t>встроенный или дискретный графический ускоритель (видеокарта) с объемом видеопамяти не менее 1 Гб</w:t>
+      </w:r>
+      <w:r>
+        <w:t>;</w:t>
+      </w:r>
+    </w:p>
+    <w:p>
+      <w:pPr>
+        <w:pStyle w:val="a3"/>
+      </w:pPr>
+      <w:r>
+        <w:t>монитор</w:t>
+      </w:r>
+      <w:r>
+        <w:rPr>
+          <w:lang w:val="en-US"/>
+        </w:rPr>
+        <w:t>;</w:t>
+      </w:r>
+    </w:p>
+    <w:p>
+      <w:pPr>
+        <w:pStyle w:val="a3"/>
+      </w:pPr>
+      <w:r>
+        <w:t>мышь</w:t>
+      </w:r>
+      <w:r>
+        <w:rPr>
+          <w:lang w:val="en-US"/>
+        </w:rPr>
+        <w:t>;</w:t>
+      </w:r>
+    </w:p>
+    <w:p>
+      <w:pPr>
+        <w:pStyle w:val="a3"/>
+      </w:pPr>
+      <w:r>
+        <w:lastRenderedPageBreak/>
+        <w:t>клавиатура.</w:t>
+      </w:r>
+    </w:p>
+    <w:p>
+      <w:pPr>
+        <w:pStyle w:val="2"/>
+      </w:pPr>
+      <w:r>
+        <w:t>Требования к информационной и программной совместимости</w:t>
       </w:r>
     </w:p>
     <w:p>
@@ -1031,72 +1663,27 @@
         <w:pStyle w:val="3"/>
       </w:pPr>
       <w:r>
-        <w:t>Климатические условия эксплуатации</w:t>
-      </w:r>
-    </w:p>
-    <w:p/>
-    <w:p>
-      <w:pPr>
-        <w:pStyle w:val="3"/>
-      </w:pPr>
-      <w:r>
-        <w:t xml:space="preserve">Требования к квалификации и </w:t>
-      </w:r>
-      <w:r>
-        <w:t>численности</w:t>
-      </w:r>
-      <w:r>
-        <w:t xml:space="preserve"> персонала</w:t>
-      </w:r>
-    </w:p>
-    <w:p/>
-    <w:p>
-      <w:pPr>
-        <w:pStyle w:val="2"/>
-      </w:pPr>
-      <w:r>
-        <w:t>Требования к составу и параметрам технических средств</w:t>
-      </w:r>
-    </w:p>
-    <w:p>
-      <w:r>
-        <w:t xml:space="preserve">Видеокарта </w:t>
+        <w:t>Требования к информационным структурам и методам решения</w:t>
+      </w:r>
+    </w:p>
+    <w:p>
+      <w:r>
+        <w:t xml:space="preserve">Исходный код программы должен быть реализован на любом языке. В качестве интегрированной среды разработки программы должна быть использована среда </w:t>
       </w:r>
       <w:r>
         <w:rPr>
           <w:lang w:val="en-US"/>
         </w:rPr>
-        <w:t>RTX 5090</w:t>
-      </w:r>
-      <w:r>
-        <w:t>.</w:t>
-      </w:r>
-    </w:p>
-    <w:p>
-      <w:pPr>
-        <w:pStyle w:val="2"/>
-      </w:pPr>
-      <w:r>
-        <w:t>Требования к информационной и программной совместимости</w:t>
-      </w:r>
-    </w:p>
-    <w:p>
-      <w:pPr>
-        <w:pStyle w:val="3"/>
-      </w:pPr>
-      <w:r>
-        <w:t>Требования к информационным структурам и методам решения</w:t>
-      </w:r>
-    </w:p>
-    <w:p>
-      <w:r>
-        <w:t xml:space="preserve">Исходный код программы должен быть реализован на любом языке. В качестве интегрированной среды разработки программы должна быть использована среда </w:t>
+        <w:t>Microsoft</w:t>
+      </w:r>
+      <w:r>
+        <w:t xml:space="preserve"> </w:t>
       </w:r>
       <w:r>
         <w:rPr>
           <w:lang w:val="en-US"/>
         </w:rPr>
-        <w:t>Microsoft</w:t>
+        <w:t>Visual</w:t>
       </w:r>
       <w:r>
         <w:t xml:space="preserve"> </w:t>
@@ -1105,45 +1692,45 @@
         <w:rPr>
           <w:lang w:val="en-US"/>
         </w:rPr>
-        <w:t>Visual</w:t>
-      </w:r>
-      <w:r>
-        <w:t xml:space="preserve"> </w:t>
+        <w:t>Studio</w:t>
+      </w:r>
+      <w:r>
+        <w:t xml:space="preserve"> 2022.</w:t>
+      </w:r>
+    </w:p>
+    <w:p>
+      <w:r>
+        <w:t>Программа должны иметь модульную структуру</w:t>
+      </w:r>
+      <w:r>
+        <w:t>. Архитектура программы должн</w:t>
+      </w:r>
+      <w:r>
+        <w:t>а</w:t>
+      </w:r>
+      <w:r>
+        <w:t xml:space="preserve"> быть </w:t>
+      </w:r>
+      <w:r>
+        <w:t xml:space="preserve">спроектирована </w:t>
+      </w:r>
+      <w:r>
+        <w:t xml:space="preserve">согласно шаблону </w:t>
       </w:r>
       <w:r>
         <w:rPr>
           <w:lang w:val="en-US"/>
         </w:rPr>
-        <w:t>Studio</w:t>
-      </w:r>
-      <w:r>
-        <w:t xml:space="preserve"> 2022.</w:t>
-      </w:r>
-    </w:p>
-    <w:p>
-      <w:r>
-        <w:t>Программа должны иметь модульную структуру</w:t>
-      </w:r>
-      <w:r>
-        <w:t>. Архитектура программы должн</w:t>
-      </w:r>
-      <w:r>
-        <w:t>а</w:t>
-      </w:r>
-      <w:r>
-        <w:t xml:space="preserve"> быть </w:t>
-      </w:r>
-      <w:r>
-        <w:t xml:space="preserve">спроектирована </w:t>
-      </w:r>
-      <w:r>
-        <w:t xml:space="preserve">согласно шаблону </w:t>
+        <w:t>Model</w:t>
+      </w:r>
+      <w:r>
+        <w:t>-</w:t>
       </w:r>
       <w:r>
         <w:rPr>
           <w:lang w:val="en-US"/>
         </w:rPr>
-        <w:t>Model</w:t>
+        <w:t>View</w:t>
       </w:r>
       <w:r>
         <w:t>-</w:t>
@@ -1152,16 +1739,6 @@
         <w:rPr>
           <w:lang w:val="en-US"/>
         </w:rPr>
-        <w:t>View</w:t>
-      </w:r>
-      <w:r>
-        <w:t>-</w:t>
-      </w:r>
-      <w:r>
-        <w:rPr>
-          <w:lang w:val="en-US"/>
-        </w:rPr>
-        <w:lastRenderedPageBreak/>
         <w:t>ViewModel</w:t>
       </w:r>
       <w:r>
@@ -1318,7 +1895,13 @@
         <w:t>Данный модуль</w:t>
       </w:r>
       <w:r>
-        <w:t xml:space="preserve"> должен осуществлять все операции связанные </w:t>
+        <w:t xml:space="preserve"> должен осуществлять </w:t>
+      </w:r>
+      <w:r>
+        <w:t>все операции,</w:t>
+      </w:r>
+      <w:r>
+        <w:t xml:space="preserve"> связанные </w:t>
       </w:r>
       <w:r>
         <w:t>с</w:t>
@@ -1363,6 +1946,7 @@
     </w:p>
     <w:p>
       <w:r>
+        <w:lastRenderedPageBreak/>
         <w:t>Данный модуль</w:t>
       </w:r>
       <w:r>
@@ -1480,11 +2064,7 @@
         <w:t xml:space="preserve"> вводимыми пользователем</w:t>
       </w:r>
       <w:r>
-        <w:t xml:space="preserve"> числовыми и текстовыми данными. Модуль должен </w:t>
-      </w:r>
-      <w:r>
-        <w:lastRenderedPageBreak/>
-        <w:t>обеспечивать проверку вводимых данных и конвертирование строк</w:t>
+        <w:t xml:space="preserve"> числовыми и текстовыми данными. Модуль должен обеспечивать проверку вводимых данных и конвертирование строк</w:t>
       </w:r>
       <w:r>
         <w:t>овых данных</w:t>
@@ -1567,7 +2147,7 @@
     </w:p>
     <w:p>
       <w:pPr>
-        <w:pStyle w:val="a4"/>
+        <w:pStyle w:val="a3"/>
       </w:pPr>
       <w:r>
         <w:t>данные проекта</w:t>
@@ -1581,7 +2161,7 @@
     </w:p>
     <w:p>
       <w:pPr>
-        <w:pStyle w:val="a4"/>
+        <w:pStyle w:val="a3"/>
       </w:pPr>
       <w:r>
         <w:t>текстовые данные, записанные в виде матриц или списков</w:t>
@@ -1592,7 +2172,7 @@
     </w:p>
     <w:p>
       <w:pPr>
-        <w:pStyle w:val="a4"/>
+        <w:pStyle w:val="a3"/>
       </w:pPr>
       <w:r>
         <w:t>графические данные, записанные в формате изображений.</w:t>
@@ -1614,7 +2194,32 @@
         <w:t>Требования к маркировке и упаковке</w:t>
       </w:r>
     </w:p>
-    <w:p/>
+    <w:p>
+      <w:pPr>
+        <w:rPr>
+          <w:rFonts w:eastAsiaTheme="majorEastAsia" w:cstheme="majorBidi"/>
+          <w:b/>
+          <w:spacing w:val="-10"/>
+          <w:kern w:val="28"/>
+          <w:szCs w:val="26"/>
+        </w:rPr>
+      </w:pPr>
+      <w:r>
+        <w:t>Программное изделие передается по сети Internet в виде архива</w:t>
+      </w:r>
+      <w:r>
+        <w:t>, который можно получить по электронной почте.</w:t>
+      </w:r>
+      <w:r>
+        <w:t xml:space="preserve"> Специальных требований к маркировке не предъявляется. Для проверки подлинности программного обеспечения рекомендуется проверять контрольные суммы загруженных файлов со значениями, указанными </w:t>
+      </w:r>
+      <w:r>
+        <w:t>поставщиком программы</w:t>
+      </w:r>
+      <w:r>
+        <w:t>.</w:t>
+      </w:r>
+    </w:p>
     <w:p>
       <w:pPr>
         <w:pStyle w:val="2"/>
@@ -1623,16 +2228,25 @@
         <w:t>Требование к транспортированию и хранению</w:t>
       </w:r>
     </w:p>
-    <w:p/>
+    <w:p>
+      <w:r>
+        <w:t>Специальных требований к транспортированию и хранению не предъявляется.</w:t>
+      </w:r>
+    </w:p>
     <w:p>
       <w:pPr>
         <w:pStyle w:val="2"/>
       </w:pPr>
       <w:r>
+        <w:lastRenderedPageBreak/>
         <w:t>Специальные требования</w:t>
       </w:r>
     </w:p>
-    <w:p/>
+    <w:p>
+      <w:r>
+        <w:t>Специальных требований не предъявляется.</w:t>
+      </w:r>
+    </w:p>
     <w:p>
       <w:pPr>
         <w:pStyle w:val="1"/>
@@ -1641,7 +2255,110 @@
         <w:t>Требования к программной документации</w:t>
       </w:r>
     </w:p>
-    <w:p/>
+    <w:p>
+      <w:r>
+        <w:t>Предварительный состав программной документации:</w:t>
+      </w:r>
+    </w:p>
+    <w:p>
+      <w:pPr>
+        <w:pStyle w:val="a3"/>
+      </w:pPr>
+      <w:r>
+        <w:t>техническое задание (включает описание применения);</w:t>
+      </w:r>
+    </w:p>
+    <w:p>
+      <w:pPr>
+        <w:pStyle w:val="a3"/>
+      </w:pPr>
+      <w:r>
+        <w:t>схемы алгоритмов и программ</w:t>
+      </w:r>
+      <w:r>
+        <w:rPr>
+          <w:lang w:val="en-US"/>
+        </w:rPr>
+        <w:t>;</w:t>
+      </w:r>
+    </w:p>
+    <w:p>
+      <w:pPr>
+        <w:pStyle w:val="a3"/>
+      </w:pPr>
+      <w:r>
+        <w:t>программа и методика испытаний;</w:t>
+      </w:r>
+    </w:p>
+    <w:p>
+      <w:pPr>
+        <w:pStyle w:val="a3"/>
+      </w:pPr>
+      <w:r>
+        <w:t>текст программы</w:t>
+      </w:r>
+      <w:r>
+        <w:rPr>
+          <w:lang w:val="en-US"/>
+        </w:rPr>
+        <w:t>;</w:t>
+      </w:r>
+    </w:p>
+    <w:p>
+      <w:pPr>
+        <w:pStyle w:val="a3"/>
+      </w:pPr>
+      <w:r>
+        <w:t>описание программы</w:t>
+      </w:r>
+      <w:r>
+        <w:rPr>
+          <w:lang w:val="en-US"/>
+        </w:rPr>
+        <w:t>;</w:t>
+      </w:r>
+    </w:p>
+    <w:p>
+      <w:pPr>
+        <w:pStyle w:val="a3"/>
+      </w:pPr>
+      <w:r>
+        <w:t>пояснительная записка</w:t>
+      </w:r>
+      <w:r>
+        <w:rPr>
+          <w:lang w:val="en-US"/>
+        </w:rPr>
+        <w:t>;</w:t>
+      </w:r>
+    </w:p>
+    <w:p>
+      <w:pPr>
+        <w:pStyle w:val="a3"/>
+      </w:pPr>
+      <w:r>
+        <w:t>руководство системного программиста;</w:t>
+      </w:r>
+    </w:p>
+    <w:p>
+      <w:pPr>
+        <w:pStyle w:val="a3"/>
+      </w:pPr>
+      <w:r>
+        <w:t>руководство оператора;</w:t>
+      </w:r>
+    </w:p>
+    <w:p>
+      <w:pPr>
+        <w:pStyle w:val="a3"/>
+      </w:pPr>
+      <w:r>
+        <w:t>руководство программи</w:t>
+      </w:r>
+      <w:r>
+        <w:t>ста.</w:t>
+      </w:r>
+    </w:p>
     <w:p>
       <w:pPr>
         <w:pStyle w:val="1"/>
@@ -1650,7 +2367,10 @@
         <w:t>Технико-экономические показатели</w:t>
       </w:r>
     </w:p>
-    <w:p/>
+    <w:p>
+      <w:bookmarkStart w:id="0" w:name="_GoBack"/>
+      <w:bookmarkEnd w:id="0"/>
+    </w:p>
     <w:p>
       <w:pPr>
         <w:pStyle w:val="1"/>
@@ -1659,16 +2379,264 @@
         <w:t>Стадии и этапы разработки</w:t>
       </w:r>
     </w:p>
-    <w:p/>
+    <w:p>
+      <w:pPr>
+        <w:pStyle w:val="2"/>
+      </w:pPr>
+      <w:r>
+        <w:t>Стадии разработки</w:t>
+      </w:r>
+    </w:p>
+    <w:p>
+      <w:r>
+        <w:t>Разработка должна быть проведена в три стадии:</w:t>
+      </w:r>
+    </w:p>
+    <w:p>
+      <w:pPr>
+        <w:pStyle w:val="a6"/>
+        <w:numPr>
+          <w:ilvl w:val="0"/>
+          <w:numId w:val="11"/>
+        </w:numPr>
+      </w:pPr>
+      <w:r>
+        <w:t>разработка технического задания;</w:t>
+      </w:r>
+    </w:p>
+    <w:p>
+      <w:pPr>
+        <w:pStyle w:val="a6"/>
+        <w:numPr>
+          <w:ilvl w:val="0"/>
+          <w:numId w:val="11"/>
+        </w:numPr>
+      </w:pPr>
+      <w:r>
+        <w:t>рабочее проектирование;</w:t>
+      </w:r>
+    </w:p>
+    <w:p>
+      <w:pPr>
+        <w:pStyle w:val="a6"/>
+        <w:numPr>
+          <w:ilvl w:val="0"/>
+          <w:numId w:val="11"/>
+        </w:numPr>
+      </w:pPr>
+      <w:r>
+        <w:t>внедрение.</w:t>
+      </w:r>
+    </w:p>
+    <w:p>
+      <w:pPr>
+        <w:pStyle w:val="2"/>
+      </w:pPr>
+      <w:r>
+        <w:t>Этапы разработки</w:t>
+      </w:r>
+    </w:p>
+    <w:p>
+      <w:r>
+        <w:t>На стадии разработки технического задания должен быть выполнен этап разработки, согласования и утверждения настоящего технического задания.</w:t>
+      </w:r>
+    </w:p>
+    <w:p>
+      <w:r>
+        <w:t>На стадии рабочего проектирования должны быть выполнены перечисленные ниже этапы работ:</w:t>
+      </w:r>
+    </w:p>
+    <w:p>
+      <w:pPr>
+        <w:pStyle w:val="a6"/>
+        <w:numPr>
+          <w:ilvl w:val="0"/>
+          <w:numId w:val="12"/>
+        </w:numPr>
+      </w:pPr>
+      <w:r>
+        <w:t>разработка программы;</w:t>
+      </w:r>
+    </w:p>
+    <w:p>
+      <w:pPr>
+        <w:pStyle w:val="a6"/>
+      </w:pPr>
+      <w:r>
+        <w:lastRenderedPageBreak/>
+        <w:t>разработка программной документации;</w:t>
+      </w:r>
+    </w:p>
+    <w:p>
+      <w:pPr>
+        <w:pStyle w:val="a6"/>
+      </w:pPr>
+      <w:r>
+        <w:t>испытания программы.</w:t>
+      </w:r>
+    </w:p>
+    <w:p>
+      <w:r>
+        <w:t>На стадии внедрения должен</w:t>
+      </w:r>
+      <w:r>
+        <w:t xml:space="preserve"> быть выполнен этап разработки –</w:t>
+      </w:r>
+      <w:r>
+        <w:t xml:space="preserve"> подготовка и передача программы.</w:t>
+      </w:r>
+    </w:p>
+    <w:p>
+      <w:pPr>
+        <w:pStyle w:val="2"/>
+      </w:pPr>
+      <w:r>
+        <w:t>Содержание работ по этапам</w:t>
+      </w:r>
+    </w:p>
+    <w:p>
+      <w:r>
+        <w:t>На этапе разработки технического задания должны быть выполнены перечисленные ниже работы:</w:t>
+      </w:r>
+    </w:p>
+    <w:p>
+      <w:pPr>
+        <w:pStyle w:val="a6"/>
+        <w:numPr>
+          <w:ilvl w:val="0"/>
+          <w:numId w:val="13"/>
+        </w:numPr>
+      </w:pPr>
+      <w:r>
+        <w:t>постановка задачи;</w:t>
+      </w:r>
+    </w:p>
+    <w:p>
+      <w:pPr>
+        <w:pStyle w:val="a6"/>
+      </w:pPr>
+      <w:r>
+        <w:t>определение и уточнение требований к техническим средствам;</w:t>
+      </w:r>
+    </w:p>
+    <w:p>
+      <w:pPr>
+        <w:pStyle w:val="a6"/>
+      </w:pPr>
+      <w:r>
+        <w:t>определение требований к программе;</w:t>
+      </w:r>
+    </w:p>
+    <w:p>
+      <w:pPr>
+        <w:pStyle w:val="a6"/>
+      </w:pPr>
+      <w:r>
+        <w:t>определение стадий, этапов и сроков разработки программы и документации на неё;</w:t>
+      </w:r>
+    </w:p>
+    <w:p>
+      <w:pPr>
+        <w:pStyle w:val="a6"/>
+      </w:pPr>
+      <w:r>
+        <w:t>выбор языков программирования;</w:t>
+      </w:r>
+    </w:p>
+    <w:p>
+      <w:pPr>
+        <w:pStyle w:val="a6"/>
+      </w:pPr>
+      <w:r>
+        <w:t>согласование и утверждение технического задания;</w:t>
+      </w:r>
+    </w:p>
+    <w:p>
+      <w:r>
+        <w:t>На этапе разработки программы должна быть выполнена работа по программированию и отладке программы.</w:t>
+      </w:r>
+    </w:p>
+    <w:p>
+      <w:r>
+        <w:t>На этапе разработки программной документации должна быть выполнена разработка программных документов в соответствии с требованиями ГОСТ 19.101-77 и требованием п.</w:t>
+      </w:r>
+      <w:r>
+        <w:t xml:space="preserve"> 5</w:t>
+      </w:r>
+      <w:r>
+        <w:t xml:space="preserve"> «Предварительный состав программной документации» настоящего технического задания.</w:t>
+      </w:r>
+    </w:p>
+    <w:p>
+      <w:r>
+        <w:t>На этапе испытаний программы должны быть выполнены перечисленные ниже виды работ:</w:t>
+      </w:r>
+    </w:p>
+    <w:p>
+      <w:pPr>
+        <w:pStyle w:val="a6"/>
+        <w:numPr>
+          <w:ilvl w:val="0"/>
+          <w:numId w:val="14"/>
+        </w:numPr>
+      </w:pPr>
+      <w:r>
+        <w:t>разработка, согласование и утверждение программы и методики испытаний;</w:t>
+      </w:r>
+    </w:p>
+    <w:p>
+      <w:pPr>
+        <w:pStyle w:val="a6"/>
+        <w:numPr>
+          <w:ilvl w:val="0"/>
+          <w:numId w:val="14"/>
+        </w:numPr>
+      </w:pPr>
+      <w:r>
+        <w:t>проведение приемо-сдаточных испытаний;</w:t>
+      </w:r>
+    </w:p>
+    <w:p>
+      <w:pPr>
+        <w:pStyle w:val="a6"/>
+        <w:numPr>
+          <w:ilvl w:val="0"/>
+          <w:numId w:val="14"/>
+        </w:numPr>
+      </w:pPr>
+      <w:r>
+        <w:t>корректировка программы и программной документации по результатам испытаний.</w:t>
+      </w:r>
+    </w:p>
+    <w:p>
+      <w:r>
+        <w:t>На этапе подготовки и передачи программы должна быть выполнена работа по подготовке и передаче программы и программной документации в эксплуатацию.</w:t>
+      </w:r>
+    </w:p>
     <w:p>
       <w:pPr>
         <w:pStyle w:val="1"/>
       </w:pPr>
       <w:r>
+        <w:lastRenderedPageBreak/>
         <w:t>Порядок контроля и приемки</w:t>
       </w:r>
     </w:p>
-    <w:p/>
+    <w:p>
+      <w:r>
+        <w:t>Приемосдаточные испытания программы должны проводиться согласно разработанной исполнителем и согласованной заказчиком «Программы и методики испытаний».</w:t>
+      </w:r>
+    </w:p>
+    <w:p>
+      <w:r>
+        <w:t>Ход проведения приемо-сдаточных испытаний заказчик и исполнитель документируют в протоколе испытаний.</w:t>
+      </w:r>
+    </w:p>
+    <w:p>
+      <w:r>
+        <w:t>На основании протокола испытаний исполнитель совместно с заказчиком подписывают акт приемки-сдачи программы в эксплуатацию.</w:t>
+      </w:r>
+    </w:p>
     <w:sectPr>
       <w:pgSz w:w="11906" w:h="16838"/>
       <w:pgMar w:top="1134" w:right="850" w:bottom="1134" w:left="1701" w:header="708" w:footer="708" w:gutter="0"/>
@@ -1680,7 +2648,7 @@
 </file>
 
 <file path=word/endnotes.xml><?xml version="1.0" encoding="utf-8"?>
-<w:endnotes xmlns:wpc="http://schemas.microsoft.com/office/word/2010/wordprocessingCanvas" xmlns:cx="http://schemas.microsoft.com/office/drawing/2014/chartex" xmlns:cx1="http://schemas.microsoft.com/office/drawing/2015/9/8/chartex" xmlns:cx2="http://schemas.microsoft.com/office/drawing/2015/10/21/chartex" xmlns:cx3="http://schemas.microsoft.com/office/drawing/2016/5/9/chartex" xmlns:cx4="http://schemas.microsoft.com/office/drawing/2016/5/10/chartex" xmlns:cx5="http://schemas.microsoft.com/office/drawing/2016/5/11/chartex" xmlns:cx6="http://schemas.microsoft.com/office/drawing/2016/5/12/chartex" xmlns:cx7="http://schemas.microsoft.com/office/drawing/2016/5/13/chartex" xmlns:cx8="http://schemas.microsoft.com/office/drawing/2016/5/14/chartex" xmlns:mc="http://schemas.openxmlformats.org/markup-compatibility/2006" xmlns:aink="http://schemas.microsoft.com/office/drawing/2016/ink" xmlns:am3d="http://schemas.microsoft.com/office/drawing/2017/model3d" xmlns:o="urn:schemas-microsoft-com:office:office" xmlns:oel="http://schemas.microsoft.com/office/2019/extlst" xmlns:r="http://schemas.openxmlformats.org/officeDocument/2006/relationships" xmlns:m="http://schemas.openxmlformats.org/officeDocument/2006/math" xmlns:v="urn:schemas-microsoft-com:vml" xmlns:wp14="http://schemas.microsoft.com/office/word/2010/wordprocessingDrawing" xmlns:wp="http://schemas.openxmlformats.org/drawingml/2006/wordprocessingDrawing" xmlns:w10="urn:schemas-microsoft-com:office:word" xmlns:w="http://schemas.openxmlformats.org/wordprocessingml/2006/main" xmlns:w14="http://schemas.microsoft.com/office/word/2010/wordml" xmlns:w15="http://schemas.microsoft.com/office/word/2012/wordml" xmlns:w16cex="http://schemas.microsoft.com/office/word/2018/wordml/cex" xmlns:w16cid="http://schemas.microsoft.com/office/word/2016/wordml/cid" xmlns:w16="http://schemas.microsoft.com/office/word/2018/wordml" xmlns:w16du="http://schemas.microsoft.com/office/word/2023/wordml/word16du" xmlns:w16sdtdh="http://schemas.microsoft.com/office/word/2020/wordml/sdtdatahash" xmlns:w16se="http://schemas.microsoft.com/office/word/2015/wordml/symex" xmlns:wpg="http://schemas.microsoft.com/office/word/2010/wordprocessingGroup" xmlns:wpi="http://schemas.microsoft.com/office/word/2010/wordprocessingInk" xmlns:wne="http://schemas.microsoft.com/office/word/2006/wordml" xmlns:wps="http://schemas.microsoft.com/office/word/2010/wordprocessingShape" mc:Ignorable="w14 w15 w16se w16cid w16 w16cex w16sdtdh w16du wp14">
+<w:endnotes xmlns:wpc="http://schemas.microsoft.com/office/word/2010/wordprocessingCanvas" xmlns:mc="http://schemas.openxmlformats.org/markup-compatibility/2006" xmlns:o="urn:schemas-microsoft-com:office:office" xmlns:r="http://schemas.openxmlformats.org/officeDocument/2006/relationships" xmlns:m="http://schemas.openxmlformats.org/officeDocument/2006/math" xmlns:v="urn:schemas-microsoft-com:vml" xmlns:wp14="http://schemas.microsoft.com/office/word/2010/wordprocessingDrawing" xmlns:wp="http://schemas.openxmlformats.org/drawingml/2006/wordprocessingDrawing" xmlns:w10="urn:schemas-microsoft-com:office:word" xmlns:w="http://schemas.openxmlformats.org/wordprocessingml/2006/main" xmlns:w14="http://schemas.microsoft.com/office/word/2010/wordml" xmlns:w15="http://schemas.microsoft.com/office/word/2012/wordml" xmlns:wpg="http://schemas.microsoft.com/office/word/2010/wordprocessingGroup" xmlns:wpi="http://schemas.microsoft.com/office/word/2010/wordprocessingInk" xmlns:wne="http://schemas.microsoft.com/office/word/2006/wordml" xmlns:wps="http://schemas.microsoft.com/office/word/2010/wordprocessingShape" mc:Ignorable="w14 w15 wp14">
   <w:endnote w:type="separator" w:id="-1">
     <w:p>
       <w:pPr>
@@ -1705,7 +2673,7 @@
 </file>
 
 <file path=word/footer1.xml><?xml version="1.0" encoding="utf-8"?>
-<w:ftr xmlns:wpc="http://schemas.microsoft.com/office/word/2010/wordprocessingCanvas" xmlns:cx="http://schemas.microsoft.com/office/drawing/2014/chartex" xmlns:cx1="http://schemas.microsoft.com/office/drawing/2015/9/8/chartex" xmlns:cx2="http://schemas.microsoft.com/office/drawing/2015/10/21/chartex" xmlns:cx3="http://schemas.microsoft.com/office/drawing/2016/5/9/chartex" xmlns:cx4="http://schemas.microsoft.com/office/drawing/2016/5/10/chartex" xmlns:cx5="http://schemas.microsoft.com/office/drawing/2016/5/11/chartex" xmlns:cx6="http://schemas.microsoft.com/office/drawing/2016/5/12/chartex" xmlns:cx7="http://schemas.microsoft.com/office/drawing/2016/5/13/chartex" xmlns:cx8="http://schemas.microsoft.com/office/drawing/2016/5/14/chartex" xmlns:mc="http://schemas.openxmlformats.org/markup-compatibility/2006" xmlns:aink="http://schemas.microsoft.com/office/drawing/2016/ink" xmlns:am3d="http://schemas.microsoft.com/office/drawing/2017/model3d" xmlns:o="urn:schemas-microsoft-com:office:office" xmlns:oel="http://schemas.microsoft.com/office/2019/extlst" xmlns:r="http://schemas.openxmlformats.org/officeDocument/2006/relationships" xmlns:m="http://schemas.openxmlformats.org/officeDocument/2006/math" xmlns:v="urn:schemas-microsoft-com:vml" xmlns:wp14="http://schemas.microsoft.com/office/word/2010/wordprocessingDrawing" xmlns:wp="http://schemas.openxmlformats.org/drawingml/2006/wordprocessingDrawing" xmlns:w10="urn:schemas-microsoft-com:office:word" xmlns:w="http://schemas.openxmlformats.org/wordprocessingml/2006/main" xmlns:w14="http://schemas.microsoft.com/office/word/2010/wordml" xmlns:w15="http://schemas.microsoft.com/office/word/2012/wordml" xmlns:w16cex="http://schemas.microsoft.com/office/word/2018/wordml/cex" xmlns:w16cid="http://schemas.microsoft.com/office/word/2016/wordml/cid" xmlns:w16="http://schemas.microsoft.com/office/word/2018/wordml" xmlns:w16du="http://schemas.microsoft.com/office/word/2023/wordml/word16du" xmlns:w16sdtdh="http://schemas.microsoft.com/office/word/2020/wordml/sdtdatahash" xmlns:w16se="http://schemas.microsoft.com/office/word/2015/wordml/symex" xmlns:wpg="http://schemas.microsoft.com/office/word/2010/wordprocessingGroup" xmlns:wpi="http://schemas.microsoft.com/office/word/2010/wordprocessingInk" xmlns:wne="http://schemas.microsoft.com/office/word/2006/wordml" xmlns:wps="http://schemas.microsoft.com/office/word/2010/wordprocessingShape" mc:Ignorable="w14 w15 w16se w16cid w16 w16cex w16sdtdh w16du wp14">
+<w:ftr xmlns:wpc="http://schemas.microsoft.com/office/word/2010/wordprocessingCanvas" xmlns:mc="http://schemas.openxmlformats.org/markup-compatibility/2006" xmlns:o="urn:schemas-microsoft-com:office:office" xmlns:r="http://schemas.openxmlformats.org/officeDocument/2006/relationships" xmlns:m="http://schemas.openxmlformats.org/officeDocument/2006/math" xmlns:v="urn:schemas-microsoft-com:vml" xmlns:wp14="http://schemas.microsoft.com/office/word/2010/wordprocessingDrawing" xmlns:wp="http://schemas.openxmlformats.org/drawingml/2006/wordprocessingDrawing" xmlns:w10="urn:schemas-microsoft-com:office:word" xmlns:w="http://schemas.openxmlformats.org/wordprocessingml/2006/main" xmlns:w14="http://schemas.microsoft.com/office/word/2010/wordml" xmlns:w15="http://schemas.microsoft.com/office/word/2012/wordml" xmlns:wpg="http://schemas.microsoft.com/office/word/2010/wordprocessingGroup" xmlns:wpi="http://schemas.microsoft.com/office/word/2010/wordprocessingInk" xmlns:wne="http://schemas.microsoft.com/office/word/2006/wordml" xmlns:wps="http://schemas.microsoft.com/office/word/2010/wordprocessingShape" mc:Ignorable="w14 w15 wp14">
   <w:sdt>
     <w:sdtPr>
       <w:id w:val="-1926026364"/>
@@ -1714,6 +2682,7 @@
         <w:docPartUnique/>
       </w:docPartObj>
     </w:sdtPr>
+    <w:sdtEndPr/>
     <w:sdtContent>
       <w:p>
         <w:pPr>
@@ -1729,7 +2698,10 @@
           <w:fldChar w:fldCharType="separate"/>
         </w:r>
         <w:r>
-          <w:t>2</w:t>
+          <w:rPr>
+            <w:noProof/>
+          </w:rPr>
+          <w:t>11</w:t>
         </w:r>
         <w:r>
           <w:fldChar w:fldCharType="end"/>
@@ -1741,7 +2713,7 @@
 </file>
 
 <file path=word/footer2.xml><?xml version="1.0" encoding="utf-8"?>
-<w:ftr xmlns:wpc="http://schemas.microsoft.com/office/word/2010/wordprocessingCanvas" xmlns:cx="http://schemas.microsoft.com/office/drawing/2014/chartex" xmlns:cx1="http://schemas.microsoft.com/office/drawing/2015/9/8/chartex" xmlns:cx2="http://schemas.microsoft.com/office/drawing/2015/10/21/chartex" xmlns:cx3="http://schemas.microsoft.com/office/drawing/2016/5/9/chartex" xmlns:cx4="http://schemas.microsoft.com/office/drawing/2016/5/10/chartex" xmlns:cx5="http://schemas.microsoft.com/office/drawing/2016/5/11/chartex" xmlns:cx6="http://schemas.microsoft.com/office/drawing/2016/5/12/chartex" xmlns:cx7="http://schemas.microsoft.com/office/drawing/2016/5/13/chartex" xmlns:cx8="http://schemas.microsoft.com/office/drawing/2016/5/14/chartex" xmlns:mc="http://schemas.openxmlformats.org/markup-compatibility/2006" xmlns:aink="http://schemas.microsoft.com/office/drawing/2016/ink" xmlns:am3d="http://schemas.microsoft.com/office/drawing/2017/model3d" xmlns:o="urn:schemas-microsoft-com:office:office" xmlns:oel="http://schemas.microsoft.com/office/2019/extlst" xmlns:r="http://schemas.openxmlformats.org/officeDocument/2006/relationships" xmlns:m="http://schemas.openxmlformats.org/officeDocument/2006/math" xmlns:v="urn:schemas-microsoft-com:vml" xmlns:wp14="http://schemas.microsoft.com/office/word/2010/wordprocessingDrawing" xmlns:wp="http://schemas.openxmlformats.org/drawingml/2006/wordprocessingDrawing" xmlns:w10="urn:schemas-microsoft-com:office:word" xmlns:w="http://schemas.openxmlformats.org/wordprocessingml/2006/main" xmlns:w14="http://schemas.microsoft.com/office/word/2010/wordml" xmlns:w15="http://schemas.microsoft.com/office/word/2012/wordml" xmlns:w16cex="http://schemas.microsoft.com/office/word/2018/wordml/cex" xmlns:w16cid="http://schemas.microsoft.com/office/word/2016/wordml/cid" xmlns:w16="http://schemas.microsoft.com/office/word/2018/wordml" xmlns:w16du="http://schemas.microsoft.com/office/word/2023/wordml/word16du" xmlns:w16sdtdh="http://schemas.microsoft.com/office/word/2020/wordml/sdtdatahash" xmlns:w16se="http://schemas.microsoft.com/office/word/2015/wordml/symex" xmlns:wpg="http://schemas.microsoft.com/office/word/2010/wordprocessingGroup" xmlns:wpi="http://schemas.microsoft.com/office/word/2010/wordprocessingInk" xmlns:wne="http://schemas.microsoft.com/office/word/2006/wordml" xmlns:wps="http://schemas.microsoft.com/office/word/2010/wordprocessingShape" mc:Ignorable="w14 w15 w16se w16cid w16 w16cex w16sdtdh w16du wp14">
+<w:ftr xmlns:wpc="http://schemas.microsoft.com/office/word/2010/wordprocessingCanvas" xmlns:mc="http://schemas.openxmlformats.org/markup-compatibility/2006" xmlns:o="urn:schemas-microsoft-com:office:office" xmlns:r="http://schemas.openxmlformats.org/officeDocument/2006/relationships" xmlns:m="http://schemas.openxmlformats.org/officeDocument/2006/math" xmlns:v="urn:schemas-microsoft-com:vml" xmlns:wp14="http://schemas.microsoft.com/office/word/2010/wordprocessingDrawing" xmlns:wp="http://schemas.openxmlformats.org/drawingml/2006/wordprocessingDrawing" xmlns:w10="urn:schemas-microsoft-com:office:word" xmlns:w="http://schemas.openxmlformats.org/wordprocessingml/2006/main" xmlns:w14="http://schemas.microsoft.com/office/word/2010/wordml" xmlns:w15="http://schemas.microsoft.com/office/word/2012/wordml" xmlns:wpg="http://schemas.microsoft.com/office/word/2010/wordprocessingGroup" xmlns:wpi="http://schemas.microsoft.com/office/word/2010/wordprocessingInk" xmlns:wne="http://schemas.microsoft.com/office/word/2006/wordml" xmlns:wps="http://schemas.microsoft.com/office/word/2010/wordprocessingShape" mc:Ignorable="w14 w15 wp14">
   <w:p>
     <w:pPr>
       <w:pStyle w:val="afb"/>
@@ -1757,7 +2729,7 @@
 </file>
 
 <file path=word/footnotes.xml><?xml version="1.0" encoding="utf-8"?>
-<w:footnotes xmlns:wpc="http://schemas.microsoft.com/office/word/2010/wordprocessingCanvas" xmlns:cx="http://schemas.microsoft.com/office/drawing/2014/chartex" xmlns:cx1="http://schemas.microsoft.com/office/drawing/2015/9/8/chartex" xmlns:cx2="http://schemas.microsoft.com/office/drawing/2015/10/21/chartex" xmlns:cx3="http://schemas.microsoft.com/office/drawing/2016/5/9/chartex" xmlns:cx4="http://schemas.microsoft.com/office/drawing/2016/5/10/chartex" xmlns:cx5="http://schemas.microsoft.com/office/drawing/2016/5/11/chartex" xmlns:cx6="http://schemas.microsoft.com/office/drawing/2016/5/12/chartex" xmlns:cx7="http://schemas.microsoft.com/office/drawing/2016/5/13/chartex" xmlns:cx8="http://schemas.microsoft.com/office/drawing/2016/5/14/chartex" xmlns:mc="http://schemas.openxmlformats.org/markup-compatibility/2006" xmlns:aink="http://schemas.microsoft.com/office/drawing/2016/ink" xmlns:am3d="http://schemas.microsoft.com/office/drawing/2017/model3d" xmlns:o="urn:schemas-microsoft-com:office:office" xmlns:oel="http://schemas.microsoft.com/office/2019/extlst" xmlns:r="http://schemas.openxmlformats.org/officeDocument/2006/relationships" xmlns:m="http://schemas.openxmlformats.org/officeDocument/2006/math" xmlns:v="urn:schemas-microsoft-com:vml" xmlns:wp14="http://schemas.microsoft.com/office/word/2010/wordprocessingDrawing" xmlns:wp="http://schemas.openxmlformats.org/drawingml/2006/wordprocessingDrawing" xmlns:w10="urn:schemas-microsoft-com:office:word" xmlns:w="http://schemas.openxmlformats.org/wordprocessingml/2006/main" xmlns:w14="http://schemas.microsoft.com/office/word/2010/wordml" xmlns:w15="http://schemas.microsoft.com/office/word/2012/wordml" xmlns:w16cex="http://schemas.microsoft.com/office/word/2018/wordml/cex" xmlns:w16cid="http://schemas.microsoft.com/office/word/2016/wordml/cid" xmlns:w16="http://schemas.microsoft.com/office/word/2018/wordml" xmlns:w16du="http://schemas.microsoft.com/office/word/2023/wordml/word16du" xmlns:w16sdtdh="http://schemas.microsoft.com/office/word/2020/wordml/sdtdatahash" xmlns:w16se="http://schemas.microsoft.com/office/word/2015/wordml/symex" xmlns:wpg="http://schemas.microsoft.com/office/word/2010/wordprocessingGroup" xmlns:wpi="http://schemas.microsoft.com/office/word/2010/wordprocessingInk" xmlns:wne="http://schemas.microsoft.com/office/word/2006/wordml" xmlns:wps="http://schemas.microsoft.com/office/word/2010/wordprocessingShape" mc:Ignorable="w14 w15 w16se w16cid w16 w16cex w16sdtdh w16du wp14">
+<w:footnotes xmlns:wpc="http://schemas.microsoft.com/office/word/2010/wordprocessingCanvas" xmlns:mc="http://schemas.openxmlformats.org/markup-compatibility/2006" xmlns:o="urn:schemas-microsoft-com:office:office" xmlns:r="http://schemas.openxmlformats.org/officeDocument/2006/relationships" xmlns:m="http://schemas.openxmlformats.org/officeDocument/2006/math" xmlns:v="urn:schemas-microsoft-com:vml" xmlns:wp14="http://schemas.microsoft.com/office/word/2010/wordprocessingDrawing" xmlns:wp="http://schemas.openxmlformats.org/drawingml/2006/wordprocessingDrawing" xmlns:w10="urn:schemas-microsoft-com:office:word" xmlns:w="http://schemas.openxmlformats.org/wordprocessingml/2006/main" xmlns:w14="http://schemas.microsoft.com/office/word/2010/wordml" xmlns:w15="http://schemas.microsoft.com/office/word/2012/wordml" xmlns:wpg="http://schemas.microsoft.com/office/word/2010/wordprocessingGroup" xmlns:wpi="http://schemas.microsoft.com/office/word/2010/wordprocessingInk" xmlns:wne="http://schemas.microsoft.com/office/word/2006/wordml" xmlns:wps="http://schemas.microsoft.com/office/word/2010/wordprocessingShape" mc:Ignorable="w14 w15 wp14">
   <w:footnote w:type="separator" w:id="-1">
     <w:p>
       <w:pPr>
@@ -1782,42 +2754,24 @@
 </file>
 
 <file path=word/numbering.xml><?xml version="1.0" encoding="utf-8"?>
-<w:numbering xmlns:wpc="http://schemas.microsoft.com/office/word/2010/wordprocessingCanvas" xmlns:cx="http://schemas.microsoft.com/office/drawing/2014/chartex" xmlns:cx1="http://schemas.microsoft.com/office/drawing/2015/9/8/chartex" xmlns:cx2="http://schemas.microsoft.com/office/drawing/2015/10/21/chartex" xmlns:cx3="http://schemas.microsoft.com/office/drawing/2016/5/9/chartex" xmlns:cx4="http://schemas.microsoft.com/office/drawing/2016/5/10/chartex" xmlns:cx5="http://schemas.microsoft.com/office/drawing/2016/5/11/chartex" xmlns:cx6="http://schemas.microsoft.com/office/drawing/2016/5/12/chartex" xmlns:cx7="http://schemas.microsoft.com/office/drawing/2016/5/13/chartex" xmlns:cx8="http://schemas.microsoft.com/office/drawing/2016/5/14/chartex" xmlns:mc="http://schemas.openxmlformats.org/markup-compatibility/2006" xmlns:aink="http://schemas.microsoft.com/office/drawing/2016/ink" xmlns:am3d="http://schemas.microsoft.com/office/drawing/2017/model3d" xmlns:o="urn:schemas-microsoft-com:office:office" xmlns:oel="http://schemas.microsoft.com/office/2019/extlst" xmlns:r="http://schemas.openxmlformats.org/officeDocument/2006/relationships" xmlns:m="http://schemas.openxmlformats.org/officeDocument/2006/math" xmlns:v="urn:schemas-microsoft-com:vml" xmlns:wp14="http://schemas.microsoft.com/office/word/2010/wordprocessingDrawing" xmlns:wp="http://schemas.openxmlformats.org/drawingml/2006/wordprocessingDrawing" xmlns:w10="urn:schemas-microsoft-com:office:word" xmlns:w="http://schemas.openxmlformats.org/wordprocessingml/2006/main" xmlns:w14="http://schemas.microsoft.com/office/word/2010/wordml" xmlns:w15="http://schemas.microsoft.com/office/word/2012/wordml" xmlns:w16cex="http://schemas.microsoft.com/office/word/2018/wordml/cex" xmlns:w16cid="http://schemas.microsoft.com/office/word/2016/wordml/cid" xmlns:w16="http://schemas.microsoft.com/office/word/2018/wordml" xmlns:w16du="http://schemas.microsoft.com/office/word/2023/wordml/word16du" xmlns:w16sdtdh="http://schemas.microsoft.com/office/word/2020/wordml/sdtdatahash" xmlns:w16se="http://schemas.microsoft.com/office/word/2015/wordml/symex" xmlns:wpg="http://schemas.microsoft.com/office/word/2010/wordprocessingGroup" xmlns:wpi="http://schemas.microsoft.com/office/word/2010/wordprocessingInk" xmlns:wne="http://schemas.microsoft.com/office/word/2006/wordml" xmlns:wps="http://schemas.microsoft.com/office/word/2010/wordprocessingShape" mc:Ignorable="w14 w15 w16se w16cid w16 w16cex w16sdtdh w16du wp14">
+<w:numbering xmlns:wpc="http://schemas.microsoft.com/office/word/2010/wordprocessingCanvas" xmlns:mc="http://schemas.openxmlformats.org/markup-compatibility/2006" xmlns:o="urn:schemas-microsoft-com:office:office" xmlns:r="http://schemas.openxmlformats.org/officeDocument/2006/relationships" xmlns:m="http://schemas.openxmlformats.org/officeDocument/2006/math" xmlns:v="urn:schemas-microsoft-com:vml" xmlns:wp14="http://schemas.microsoft.com/office/word/2010/wordprocessingDrawing" xmlns:wp="http://schemas.openxmlformats.org/drawingml/2006/wordprocessingDrawing" xmlns:w10="urn:schemas-microsoft-com:office:word" xmlns:w="http://schemas.openxmlformats.org/wordprocessingml/2006/main" xmlns:w14="http://schemas.microsoft.com/office/word/2010/wordml" xmlns:w15="http://schemas.microsoft.com/office/word/2012/wordml" xmlns:wpg="http://schemas.microsoft.com/office/word/2010/wordprocessingGroup" xmlns:wpi="http://schemas.microsoft.com/office/word/2010/wordprocessingInk" xmlns:wne="http://schemas.microsoft.com/office/word/2006/wordml" xmlns:wps="http://schemas.microsoft.com/office/word/2010/wordprocessingShape" mc:Ignorable="w14 w15 wp14">
   <w:abstractNum w:abstractNumId="0" w15:restartNumberingAfterBreak="0">
-    <w:nsid w:val="09343EAE"/>
+    <w:nsid w:val="095A7C0E"/>
     <w:multiLevelType w:val="multilevel"/>
-    <w:tmpl w:val="A872B250"/>
+    <w:tmpl w:val="A2700FA2"/>
     <w:numStyleLink w:val="a"/>
   </w:abstractNum>
   <w:abstractNum w:abstractNumId="1" w15:restartNumberingAfterBreak="0">
-    <w:nsid w:val="095A7C0E"/>
+    <w:nsid w:val="09DB4E09"/>
     <w:multiLevelType w:val="multilevel"/>
-    <w:tmpl w:val="A2700FA2"/>
+    <w:tmpl w:val="A872B250"/>
     <w:numStyleLink w:val="a0"/>
   </w:abstractNum>
   <w:abstractNum w:abstractNumId="2" w15:restartNumberingAfterBreak="0">
-    <w:nsid w:val="09DB4E09"/>
-    <w:multiLevelType w:val="multilevel"/>
-    <w:tmpl w:val="A872B250"/>
-    <w:numStyleLink w:val="a"/>
-  </w:abstractNum>
-  <w:abstractNum w:abstractNumId="3" w15:restartNumberingAfterBreak="0">
-    <w:nsid w:val="0EF02DCA"/>
-    <w:multiLevelType w:val="multilevel"/>
-    <w:tmpl w:val="C560A436"/>
-    <w:numStyleLink w:val="a1"/>
-  </w:abstractNum>
-  <w:abstractNum w:abstractNumId="4" w15:restartNumberingAfterBreak="0">
-    <w:nsid w:val="0F945C7F"/>
-    <w:multiLevelType w:val="multilevel"/>
-    <w:tmpl w:val="C282737E"/>
-    <w:numStyleLink w:val="a2"/>
-  </w:abstractNum>
-  <w:abstractNum w:abstractNumId="5" w15:restartNumberingAfterBreak="0">
     <w:nsid w:val="13BD6B3D"/>
     <w:multiLevelType w:val="multilevel"/>
     <w:tmpl w:val="A872B250"/>
-    <w:styleLink w:val="a"/>
+    <w:styleLink w:val="a0"/>
     <w:lvl w:ilvl="0">
       <w:start w:val="1"/>
       <w:numFmt w:val="decimal"/>
@@ -1956,21 +2910,15 @@
       </w:rPr>
     </w:lvl>
   </w:abstractNum>
-  <w:abstractNum w:abstractNumId="6" w15:restartNumberingAfterBreak="0">
-    <w:nsid w:val="15DE2C70"/>
-    <w:multiLevelType w:val="multilevel"/>
-    <w:tmpl w:val="C560A436"/>
-    <w:numStyleLink w:val="a1"/>
-  </w:abstractNum>
-  <w:abstractNum w:abstractNumId="7" w15:restartNumberingAfterBreak="0">
+  <w:abstractNum w:abstractNumId="3" w15:restartNumberingAfterBreak="0">
     <w:nsid w:val="1610220B"/>
     <w:multiLevelType w:val="multilevel"/>
     <w:tmpl w:val="A2700FA2"/>
-    <w:styleLink w:val="a0"/>
+    <w:styleLink w:val="a"/>
     <w:lvl w:ilvl="0">
       <w:start w:val="1"/>
       <w:numFmt w:val="decimal"/>
-      <w:pStyle w:val="a3"/>
+      <w:pStyle w:val="a1"/>
       <w:suff w:val="space"/>
       <w:lvlText w:val="%1."/>
       <w:lvlJc w:val="left"/>
@@ -2079,125 +3027,15 @@
       </w:rPr>
     </w:lvl>
   </w:abstractNum>
-  <w:abstractNum w:abstractNumId="8" w15:restartNumberingAfterBreak="0">
-    <w:nsid w:val="22C771AE"/>
-    <w:multiLevelType w:val="multilevel"/>
-    <w:tmpl w:val="A872B250"/>
-    <w:numStyleLink w:val="a"/>
-  </w:abstractNum>
-  <w:abstractNum w:abstractNumId="9" w15:restartNumberingAfterBreak="0">
-    <w:nsid w:val="24963A5D"/>
-    <w:multiLevelType w:val="multilevel"/>
-    <w:tmpl w:val="0419001D"/>
-    <w:lvl w:ilvl="0">
-      <w:start w:val="1"/>
-      <w:numFmt w:val="decimal"/>
-      <w:lvlText w:val="%1)"/>
-      <w:lvlJc w:val="left"/>
-      <w:pPr>
-        <w:ind w:left="360" w:hanging="360"/>
-      </w:pPr>
-    </w:lvl>
-    <w:lvl w:ilvl="1">
-      <w:start w:val="1"/>
-      <w:numFmt w:val="lowerLetter"/>
-      <w:lvlText w:val="%2)"/>
-      <w:lvlJc w:val="left"/>
-      <w:pPr>
-        <w:ind w:left="720" w:hanging="360"/>
-      </w:pPr>
-    </w:lvl>
-    <w:lvl w:ilvl="2">
-      <w:start w:val="1"/>
-      <w:numFmt w:val="lowerRoman"/>
-      <w:lvlText w:val="%3)"/>
-      <w:lvlJc w:val="left"/>
-      <w:pPr>
-        <w:ind w:left="1080" w:hanging="360"/>
-      </w:pPr>
-    </w:lvl>
-    <w:lvl w:ilvl="3">
-      <w:start w:val="1"/>
-      <w:numFmt w:val="decimal"/>
-      <w:lvlText w:val="(%4)"/>
-      <w:lvlJc w:val="left"/>
-      <w:pPr>
-        <w:ind w:left="1440" w:hanging="360"/>
-      </w:pPr>
-    </w:lvl>
-    <w:lvl w:ilvl="4">
-      <w:start w:val="1"/>
-      <w:numFmt w:val="lowerLetter"/>
-      <w:lvlText w:val="(%5)"/>
-      <w:lvlJc w:val="left"/>
-      <w:pPr>
-        <w:ind w:left="1800" w:hanging="360"/>
-      </w:pPr>
-    </w:lvl>
-    <w:lvl w:ilvl="5">
-      <w:start w:val="1"/>
-      <w:numFmt w:val="lowerRoman"/>
-      <w:lvlText w:val="(%6)"/>
-      <w:lvlJc w:val="left"/>
-      <w:pPr>
-        <w:ind w:left="2160" w:hanging="360"/>
-      </w:pPr>
-    </w:lvl>
-    <w:lvl w:ilvl="6">
-      <w:start w:val="1"/>
-      <w:numFmt w:val="decimal"/>
-      <w:lvlText w:val="%7."/>
-      <w:lvlJc w:val="left"/>
-      <w:pPr>
-        <w:ind w:left="2520" w:hanging="360"/>
-      </w:pPr>
-    </w:lvl>
-    <w:lvl w:ilvl="7">
-      <w:start w:val="1"/>
-      <w:numFmt w:val="lowerLetter"/>
-      <w:lvlText w:val="%8."/>
-      <w:lvlJc w:val="left"/>
-      <w:pPr>
-        <w:ind w:left="2880" w:hanging="360"/>
-      </w:pPr>
-    </w:lvl>
-    <w:lvl w:ilvl="8">
-      <w:start w:val="1"/>
-      <w:numFmt w:val="lowerRoman"/>
-      <w:lvlText w:val="%9."/>
-      <w:lvlJc w:val="left"/>
-      <w:pPr>
-        <w:ind w:left="3240" w:hanging="360"/>
-      </w:pPr>
-    </w:lvl>
-  </w:abstractNum>
-  <w:abstractNum w:abstractNumId="10" w15:restartNumberingAfterBreak="0">
-    <w:nsid w:val="283A63A9"/>
-    <w:multiLevelType w:val="multilevel"/>
-    <w:tmpl w:val="A872B250"/>
-    <w:numStyleLink w:val="a"/>
-  </w:abstractNum>
-  <w:abstractNum w:abstractNumId="11" w15:restartNumberingAfterBreak="0">
-    <w:nsid w:val="28A44A1C"/>
-    <w:multiLevelType w:val="multilevel"/>
-    <w:tmpl w:val="A872B250"/>
-    <w:numStyleLink w:val="a"/>
-  </w:abstractNum>
-  <w:abstractNum w:abstractNumId="12" w15:restartNumberingAfterBreak="0">
-    <w:nsid w:val="28EC31AF"/>
-    <w:multiLevelType w:val="multilevel"/>
-    <w:tmpl w:val="A872B250"/>
-    <w:numStyleLink w:val="a"/>
-  </w:abstractNum>
-  <w:abstractNum w:abstractNumId="13" w15:restartNumberingAfterBreak="0">
+  <w:abstractNum w:abstractNumId="4" w15:restartNumberingAfterBreak="0">
     <w:nsid w:val="2AA12344"/>
     <w:multiLevelType w:val="multilevel"/>
     <w:tmpl w:val="C560A436"/>
-    <w:styleLink w:val="a1"/>
+    <w:styleLink w:val="a2"/>
     <w:lvl w:ilvl="0">
       <w:start w:val="1"/>
       <w:numFmt w:val="none"/>
-      <w:pStyle w:val="a4"/>
+      <w:pStyle w:val="a3"/>
       <w:suff w:val="space"/>
       <w:lvlText w:val="–"/>
       <w:lvlJc w:val="left"/>
@@ -2309,311 +3147,23 @@
       </w:rPr>
     </w:lvl>
   </w:abstractNum>
-  <w:abstractNum w:abstractNumId="14" w15:restartNumberingAfterBreak="0">
+  <w:abstractNum w:abstractNumId="5" w15:restartNumberingAfterBreak="0">
     <w:nsid w:val="2D4615A1"/>
     <w:multiLevelType w:val="multilevel"/>
     <w:tmpl w:val="A02A0E8E"/>
-    <w:numStyleLink w:val="a5"/>
+    <w:numStyleLink w:val="a4"/>
   </w:abstractNum>
-  <w:abstractNum w:abstractNumId="15" w15:restartNumberingAfterBreak="0">
-    <w:nsid w:val="2F5A3972"/>
-    <w:multiLevelType w:val="multilevel"/>
-    <w:tmpl w:val="C560A436"/>
-    <w:numStyleLink w:val="a1"/>
-  </w:abstractNum>
-  <w:abstractNum w:abstractNumId="16" w15:restartNumberingAfterBreak="0">
-    <w:nsid w:val="2FEE6D52"/>
-    <w:multiLevelType w:val="multilevel"/>
-    <w:tmpl w:val="C560A436"/>
-    <w:numStyleLink w:val="a1"/>
-  </w:abstractNum>
-  <w:abstractNum w:abstractNumId="17" w15:restartNumberingAfterBreak="0">
-    <w:nsid w:val="30B377BE"/>
-    <w:multiLevelType w:val="multilevel"/>
-    <w:tmpl w:val="0419001D"/>
-    <w:lvl w:ilvl="0">
-      <w:start w:val="1"/>
-      <w:numFmt w:val="decimal"/>
-      <w:lvlText w:val="%1)"/>
-      <w:lvlJc w:val="left"/>
-      <w:pPr>
-        <w:ind w:left="360" w:hanging="360"/>
-      </w:pPr>
-    </w:lvl>
-    <w:lvl w:ilvl="1">
-      <w:start w:val="1"/>
-      <w:numFmt w:val="lowerLetter"/>
-      <w:lvlText w:val="%2)"/>
-      <w:lvlJc w:val="left"/>
-      <w:pPr>
-        <w:ind w:left="720" w:hanging="360"/>
-      </w:pPr>
-    </w:lvl>
-    <w:lvl w:ilvl="2">
-      <w:start w:val="1"/>
-      <w:numFmt w:val="lowerRoman"/>
-      <w:lvlText w:val="%3)"/>
-      <w:lvlJc w:val="left"/>
-      <w:pPr>
-        <w:ind w:left="1080" w:hanging="360"/>
-      </w:pPr>
-    </w:lvl>
-    <w:lvl w:ilvl="3">
-      <w:start w:val="1"/>
-      <w:numFmt w:val="decimal"/>
-      <w:lvlText w:val="(%4)"/>
-      <w:lvlJc w:val="left"/>
-      <w:pPr>
-        <w:ind w:left="1440" w:hanging="360"/>
-      </w:pPr>
-    </w:lvl>
-    <w:lvl w:ilvl="4">
-      <w:start w:val="1"/>
-      <w:numFmt w:val="lowerLetter"/>
-      <w:lvlText w:val="(%5)"/>
-      <w:lvlJc w:val="left"/>
-      <w:pPr>
-        <w:ind w:left="1800" w:hanging="360"/>
-      </w:pPr>
-    </w:lvl>
-    <w:lvl w:ilvl="5">
-      <w:start w:val="1"/>
-      <w:numFmt w:val="lowerRoman"/>
-      <w:lvlText w:val="(%6)"/>
-      <w:lvlJc w:val="left"/>
-      <w:pPr>
-        <w:ind w:left="2160" w:hanging="360"/>
-      </w:pPr>
-    </w:lvl>
-    <w:lvl w:ilvl="6">
-      <w:start w:val="1"/>
-      <w:numFmt w:val="decimal"/>
-      <w:lvlText w:val="%7."/>
-      <w:lvlJc w:val="left"/>
-      <w:pPr>
-        <w:ind w:left="2520" w:hanging="360"/>
-      </w:pPr>
-    </w:lvl>
-    <w:lvl w:ilvl="7">
-      <w:start w:val="1"/>
-      <w:numFmt w:val="lowerLetter"/>
-      <w:lvlText w:val="%8."/>
-      <w:lvlJc w:val="left"/>
-      <w:pPr>
-        <w:ind w:left="2880" w:hanging="360"/>
-      </w:pPr>
-    </w:lvl>
-    <w:lvl w:ilvl="8">
-      <w:start w:val="1"/>
-      <w:numFmt w:val="lowerRoman"/>
-      <w:lvlText w:val="%9."/>
-      <w:lvlJc w:val="left"/>
-      <w:pPr>
-        <w:ind w:left="3240" w:hanging="360"/>
-      </w:pPr>
-    </w:lvl>
-  </w:abstractNum>
-  <w:abstractNum w:abstractNumId="18" w15:restartNumberingAfterBreak="0">
+  <w:abstractNum w:abstractNumId="6" w15:restartNumberingAfterBreak="0">
     <w:nsid w:val="337128C5"/>
     <w:multiLevelType w:val="multilevel"/>
     <w:tmpl w:val="C282737E"/>
-    <w:numStyleLink w:val="a2"/>
+    <w:numStyleLink w:val="a5"/>
   </w:abstractNum>
-  <w:abstractNum w:abstractNumId="19" w15:restartNumberingAfterBreak="0">
-    <w:nsid w:val="3507029E"/>
-    <w:multiLevelType w:val="multilevel"/>
-    <w:tmpl w:val="0419001D"/>
-    <w:lvl w:ilvl="0">
-      <w:start w:val="1"/>
-      <w:numFmt w:val="decimal"/>
-      <w:lvlText w:val="%1)"/>
-      <w:lvlJc w:val="left"/>
-      <w:pPr>
-        <w:ind w:left="360" w:hanging="360"/>
-      </w:pPr>
-    </w:lvl>
-    <w:lvl w:ilvl="1">
-      <w:start w:val="1"/>
-      <w:numFmt w:val="lowerLetter"/>
-      <w:lvlText w:val="%2)"/>
-      <w:lvlJc w:val="left"/>
-      <w:pPr>
-        <w:ind w:left="720" w:hanging="360"/>
-      </w:pPr>
-    </w:lvl>
-    <w:lvl w:ilvl="2">
-      <w:start w:val="1"/>
-      <w:numFmt w:val="lowerRoman"/>
-      <w:lvlText w:val="%3)"/>
-      <w:lvlJc w:val="left"/>
-      <w:pPr>
-        <w:ind w:left="1080" w:hanging="360"/>
-      </w:pPr>
-    </w:lvl>
-    <w:lvl w:ilvl="3">
-      <w:start w:val="1"/>
-      <w:numFmt w:val="decimal"/>
-      <w:lvlText w:val="(%4)"/>
-      <w:lvlJc w:val="left"/>
-      <w:pPr>
-        <w:ind w:left="1440" w:hanging="360"/>
-      </w:pPr>
-    </w:lvl>
-    <w:lvl w:ilvl="4">
-      <w:start w:val="1"/>
-      <w:numFmt w:val="lowerLetter"/>
-      <w:lvlText w:val="(%5)"/>
-      <w:lvlJc w:val="left"/>
-      <w:pPr>
-        <w:ind w:left="1800" w:hanging="360"/>
-      </w:pPr>
-    </w:lvl>
-    <w:lvl w:ilvl="5">
-      <w:start w:val="1"/>
-      <w:numFmt w:val="lowerRoman"/>
-      <w:lvlText w:val="(%6)"/>
-      <w:lvlJc w:val="left"/>
-      <w:pPr>
-        <w:ind w:left="2160" w:hanging="360"/>
-      </w:pPr>
-    </w:lvl>
-    <w:lvl w:ilvl="6">
-      <w:start w:val="1"/>
-      <w:numFmt w:val="decimal"/>
-      <w:lvlText w:val="%7."/>
-      <w:lvlJc w:val="left"/>
-      <w:pPr>
-        <w:ind w:left="2520" w:hanging="360"/>
-      </w:pPr>
-    </w:lvl>
-    <w:lvl w:ilvl="7">
-      <w:start w:val="1"/>
-      <w:numFmt w:val="lowerLetter"/>
-      <w:lvlText w:val="%8."/>
-      <w:lvlJc w:val="left"/>
-      <w:pPr>
-        <w:ind w:left="2880" w:hanging="360"/>
-      </w:pPr>
-    </w:lvl>
-    <w:lvl w:ilvl="8">
-      <w:start w:val="1"/>
-      <w:numFmt w:val="lowerRoman"/>
-      <w:lvlText w:val="%9."/>
-      <w:lvlJc w:val="left"/>
-      <w:pPr>
-        <w:ind w:left="3240" w:hanging="360"/>
-      </w:pPr>
-    </w:lvl>
-  </w:abstractNum>
-  <w:abstractNum w:abstractNumId="20" w15:restartNumberingAfterBreak="0">
-    <w:nsid w:val="37340217"/>
-    <w:multiLevelType w:val="multilevel"/>
-    <w:tmpl w:val="0419001D"/>
-    <w:lvl w:ilvl="0">
-      <w:start w:val="1"/>
-      <w:numFmt w:val="decimal"/>
-      <w:lvlText w:val="%1)"/>
-      <w:lvlJc w:val="left"/>
-      <w:pPr>
-        <w:ind w:left="360" w:hanging="360"/>
-      </w:pPr>
-    </w:lvl>
-    <w:lvl w:ilvl="1">
-      <w:start w:val="1"/>
-      <w:numFmt w:val="lowerLetter"/>
-      <w:lvlText w:val="%2)"/>
-      <w:lvlJc w:val="left"/>
-      <w:pPr>
-        <w:ind w:left="720" w:hanging="360"/>
-      </w:pPr>
-    </w:lvl>
-    <w:lvl w:ilvl="2">
-      <w:start w:val="1"/>
-      <w:numFmt w:val="lowerRoman"/>
-      <w:lvlText w:val="%3)"/>
-      <w:lvlJc w:val="left"/>
-      <w:pPr>
-        <w:ind w:left="1080" w:hanging="360"/>
-      </w:pPr>
-    </w:lvl>
-    <w:lvl w:ilvl="3">
-      <w:start w:val="1"/>
-      <w:numFmt w:val="decimal"/>
-      <w:lvlText w:val="(%4)"/>
-      <w:lvlJc w:val="left"/>
-      <w:pPr>
-        <w:ind w:left="1440" w:hanging="360"/>
-      </w:pPr>
-    </w:lvl>
-    <w:lvl w:ilvl="4">
-      <w:start w:val="1"/>
-      <w:numFmt w:val="lowerLetter"/>
-      <w:lvlText w:val="(%5)"/>
-      <w:lvlJc w:val="left"/>
-      <w:pPr>
-        <w:ind w:left="1800" w:hanging="360"/>
-      </w:pPr>
-    </w:lvl>
-    <w:lvl w:ilvl="5">
-      <w:start w:val="1"/>
-      <w:numFmt w:val="lowerRoman"/>
-      <w:lvlText w:val="(%6)"/>
-      <w:lvlJc w:val="left"/>
-      <w:pPr>
-        <w:ind w:left="2160" w:hanging="360"/>
-      </w:pPr>
-    </w:lvl>
-    <w:lvl w:ilvl="6">
-      <w:start w:val="1"/>
-      <w:numFmt w:val="decimal"/>
-      <w:lvlText w:val="%7."/>
-      <w:lvlJc w:val="left"/>
-      <w:pPr>
-        <w:ind w:left="2520" w:hanging="360"/>
-      </w:pPr>
-    </w:lvl>
-    <w:lvl w:ilvl="7">
-      <w:start w:val="1"/>
-      <w:numFmt w:val="lowerLetter"/>
-      <w:lvlText w:val="%8."/>
-      <w:lvlJc w:val="left"/>
-      <w:pPr>
-        <w:ind w:left="2880" w:hanging="360"/>
-      </w:pPr>
-    </w:lvl>
-    <w:lvl w:ilvl="8">
-      <w:start w:val="1"/>
-      <w:numFmt w:val="lowerRoman"/>
-      <w:lvlText w:val="%9."/>
-      <w:lvlJc w:val="left"/>
-      <w:pPr>
-        <w:ind w:left="3240" w:hanging="360"/>
-      </w:pPr>
-    </w:lvl>
-  </w:abstractNum>
-  <w:abstractNum w:abstractNumId="21" w15:restartNumberingAfterBreak="0">
-    <w:nsid w:val="376904A0"/>
-    <w:multiLevelType w:val="multilevel"/>
-    <w:tmpl w:val="A872B250"/>
-    <w:numStyleLink w:val="a"/>
-  </w:abstractNum>
-  <w:abstractNum w:abstractNumId="22" w15:restartNumberingAfterBreak="0">
-    <w:nsid w:val="3A8842F8"/>
-    <w:multiLevelType w:val="multilevel"/>
-    <w:tmpl w:val="A872B250"/>
-    <w:numStyleLink w:val="a"/>
-  </w:abstractNum>
-  <w:abstractNum w:abstractNumId="23" w15:restartNumberingAfterBreak="0">
-    <w:nsid w:val="40CC1F81"/>
-    <w:multiLevelType w:val="multilevel"/>
-    <w:tmpl w:val="C560A436"/>
-    <w:numStyleLink w:val="a1"/>
-  </w:abstractNum>
-  <w:abstractNum w:abstractNumId="24" w15:restartNumberingAfterBreak="0">
+  <w:abstractNum w:abstractNumId="7" w15:restartNumberingAfterBreak="0">
     <w:nsid w:val="40EA013D"/>
     <w:multiLevelType w:val="multilevel"/>
     <w:tmpl w:val="A02A0E8E"/>
-    <w:styleLink w:val="a5"/>
+    <w:styleLink w:val="a4"/>
     <w:lvl w:ilvl="0">
       <w:start w:val="1"/>
       <w:numFmt w:val="decimal"/>
@@ -2726,145 +3276,17 @@
       </w:rPr>
     </w:lvl>
   </w:abstractNum>
-  <w:abstractNum w:abstractNumId="25" w15:restartNumberingAfterBreak="0">
-    <w:nsid w:val="437239DE"/>
-    <w:multiLevelType w:val="multilevel"/>
-    <w:tmpl w:val="C560A436"/>
-    <w:numStyleLink w:val="a1"/>
-  </w:abstractNum>
-  <w:abstractNum w:abstractNumId="26" w15:restartNumberingAfterBreak="0">
+  <w:abstractNum w:abstractNumId="8" w15:restartNumberingAfterBreak="0">
     <w:nsid w:val="43DB6507"/>
     <w:multiLevelType w:val="multilevel"/>
     <w:tmpl w:val="C560A436"/>
-    <w:numStyleLink w:val="a1"/>
-  </w:abstractNum>
-  <w:abstractNum w:abstractNumId="27" w15:restartNumberingAfterBreak="0">
-    <w:nsid w:val="449A16FE"/>
-    <w:multiLevelType w:val="multilevel"/>
-    <w:tmpl w:val="A872B250"/>
-    <w:numStyleLink w:val="a"/>
-  </w:abstractNum>
-  <w:abstractNum w:abstractNumId="28" w15:restartNumberingAfterBreak="0">
-    <w:nsid w:val="505F130D"/>
-    <w:multiLevelType w:val="multilevel"/>
-    <w:tmpl w:val="A872B250"/>
-    <w:numStyleLink w:val="a"/>
-  </w:abstractNum>
-  <w:abstractNum w:abstractNumId="29" w15:restartNumberingAfterBreak="0">
-    <w:nsid w:val="5B2F5B7B"/>
-    <w:multiLevelType w:val="multilevel"/>
-    <w:tmpl w:val="0419001D"/>
-    <w:lvl w:ilvl="0">
-      <w:start w:val="1"/>
-      <w:numFmt w:val="decimal"/>
-      <w:lvlText w:val="%1)"/>
-      <w:lvlJc w:val="left"/>
-      <w:pPr>
-        <w:ind w:left="360" w:hanging="360"/>
-      </w:pPr>
-    </w:lvl>
-    <w:lvl w:ilvl="1">
-      <w:start w:val="1"/>
-      <w:numFmt w:val="lowerLetter"/>
-      <w:lvlText w:val="%2)"/>
-      <w:lvlJc w:val="left"/>
-      <w:pPr>
-        <w:ind w:left="720" w:hanging="360"/>
-      </w:pPr>
-    </w:lvl>
-    <w:lvl w:ilvl="2">
-      <w:start w:val="1"/>
-      <w:numFmt w:val="lowerRoman"/>
-      <w:lvlText w:val="%3)"/>
-      <w:lvlJc w:val="left"/>
-      <w:pPr>
-        <w:ind w:left="1080" w:hanging="360"/>
-      </w:pPr>
-    </w:lvl>
-    <w:lvl w:ilvl="3">
-      <w:start w:val="1"/>
-      <w:numFmt w:val="decimal"/>
-      <w:lvlText w:val="(%4)"/>
-      <w:lvlJc w:val="left"/>
-      <w:pPr>
-        <w:ind w:left="1440" w:hanging="360"/>
-      </w:pPr>
-    </w:lvl>
-    <w:lvl w:ilvl="4">
-      <w:start w:val="1"/>
-      <w:numFmt w:val="lowerLetter"/>
-      <w:lvlText w:val="(%5)"/>
-      <w:lvlJc w:val="left"/>
-      <w:pPr>
-        <w:ind w:left="1800" w:hanging="360"/>
-      </w:pPr>
-    </w:lvl>
-    <w:lvl w:ilvl="5">
-      <w:start w:val="1"/>
-      <w:numFmt w:val="lowerRoman"/>
-      <w:lvlText w:val="(%6)"/>
-      <w:lvlJc w:val="left"/>
-      <w:pPr>
-        <w:ind w:left="2160" w:hanging="360"/>
-      </w:pPr>
-    </w:lvl>
-    <w:lvl w:ilvl="6">
-      <w:start w:val="1"/>
-      <w:numFmt w:val="decimal"/>
-      <w:lvlText w:val="%7."/>
-      <w:lvlJc w:val="left"/>
-      <w:pPr>
-        <w:ind w:left="2520" w:hanging="360"/>
-      </w:pPr>
-    </w:lvl>
-    <w:lvl w:ilvl="7">
-      <w:start w:val="1"/>
-      <w:numFmt w:val="lowerLetter"/>
-      <w:lvlText w:val="%8."/>
-      <w:lvlJc w:val="left"/>
-      <w:pPr>
-        <w:ind w:left="2880" w:hanging="360"/>
-      </w:pPr>
-    </w:lvl>
-    <w:lvl w:ilvl="8">
-      <w:start w:val="1"/>
-      <w:numFmt w:val="lowerRoman"/>
-      <w:lvlText w:val="%9."/>
-      <w:lvlJc w:val="left"/>
-      <w:pPr>
-        <w:ind w:left="3240" w:hanging="360"/>
-      </w:pPr>
-    </w:lvl>
-  </w:abstractNum>
-  <w:abstractNum w:abstractNumId="30" w15:restartNumberingAfterBreak="0">
-    <w:nsid w:val="5C671434"/>
-    <w:multiLevelType w:val="multilevel"/>
-    <w:tmpl w:val="C560A436"/>
-    <w:numStyleLink w:val="a1"/>
-  </w:abstractNum>
-  <w:abstractNum w:abstractNumId="31" w15:restartNumberingAfterBreak="0">
-    <w:nsid w:val="6593037B"/>
-    <w:multiLevelType w:val="multilevel"/>
-    <w:tmpl w:val="A872B250"/>
-    <w:numStyleLink w:val="a"/>
-  </w:abstractNum>
-  <w:abstractNum w:abstractNumId="32" w15:restartNumberingAfterBreak="0">
-    <w:nsid w:val="6BC95669"/>
-    <w:multiLevelType w:val="multilevel"/>
-    <w:tmpl w:val="C560A436"/>
-    <w:numStyleLink w:val="a1"/>
-  </w:abstractNum>
-  <w:abstractNum w:abstractNumId="33" w15:restartNumberingAfterBreak="0">
-    <w:nsid w:val="6C7F0F9E"/>
-    <w:multiLevelType w:val="multilevel"/>
-    <w:tmpl w:val="C282737E"/>
     <w:numStyleLink w:val="a2"/>
   </w:abstractNum>
-  <w:abstractNum w:abstractNumId="34" w15:restartNumberingAfterBreak="0">
+  <w:abstractNum w:abstractNumId="9" w15:restartNumberingAfterBreak="0">
     <w:nsid w:val="6D8E2041"/>
     <w:multiLevelType w:val="multilevel"/>
     <w:tmpl w:val="C282737E"/>
-    <w:styleLink w:val="a2"/>
+    <w:styleLink w:val="a5"/>
     <w:lvl w:ilvl="0">
       <w:start w:val="1"/>
       <w:numFmt w:val="decimal"/>
@@ -2977,832 +3399,50 @@
       </w:rPr>
     </w:lvl>
   </w:abstractNum>
-  <w:abstractNum w:abstractNumId="35" w15:restartNumberingAfterBreak="0">
-    <w:nsid w:val="6D912473"/>
-    <w:multiLevelType w:val="multilevel"/>
-    <w:tmpl w:val="C560A436"/>
-    <w:numStyleLink w:val="a1"/>
-  </w:abstractNum>
-  <w:abstractNum w:abstractNumId="36" w15:restartNumberingAfterBreak="0">
-    <w:nsid w:val="70A65CC3"/>
-    <w:multiLevelType w:val="multilevel"/>
-    <w:tmpl w:val="388A843E"/>
-    <w:lvl w:ilvl="0">
-      <w:start w:val="1"/>
-      <w:numFmt w:val="decimal"/>
-      <w:suff w:val="space"/>
-      <w:lvlText w:val="%1"/>
-      <w:lvlJc w:val="left"/>
-      <w:pPr>
-        <w:ind w:left="0" w:firstLine="0"/>
-      </w:pPr>
-      <w:rPr>
-        <w:rFonts w:ascii="Times New Roman" w:hAnsi="Times New Roman" w:hint="default"/>
-        <w:sz w:val="24"/>
-      </w:rPr>
-    </w:lvl>
-    <w:lvl w:ilvl="1">
-      <w:start w:val="1"/>
-      <w:numFmt w:val="none"/>
-      <w:suff w:val="space"/>
-      <w:lvlText w:val=""/>
-      <w:lvlJc w:val="left"/>
-      <w:pPr>
-        <w:ind w:left="0" w:firstLine="0"/>
-      </w:pPr>
-      <w:rPr>
-        <w:rFonts w:ascii="Times New Roman" w:hAnsi="Times New Roman" w:hint="default"/>
-        <w:sz w:val="24"/>
-      </w:rPr>
-    </w:lvl>
-    <w:lvl w:ilvl="2">
-      <w:start w:val="1"/>
-      <w:numFmt w:val="none"/>
-      <w:suff w:val="space"/>
-      <w:lvlText w:val=""/>
-      <w:lvlJc w:val="left"/>
-      <w:pPr>
-        <w:ind w:left="0" w:firstLine="0"/>
-      </w:pPr>
-      <w:rPr>
-        <w:rFonts w:hint="default"/>
-      </w:rPr>
-    </w:lvl>
-    <w:lvl w:ilvl="3">
-      <w:start w:val="1"/>
-      <w:numFmt w:val="none"/>
-      <w:lvlText w:val="%1"/>
-      <w:lvlJc w:val="left"/>
-      <w:pPr>
-        <w:ind w:left="0" w:firstLine="0"/>
-      </w:pPr>
-      <w:rPr>
-        <w:rFonts w:hint="default"/>
-      </w:rPr>
-    </w:lvl>
-    <w:lvl w:ilvl="4">
-      <w:start w:val="1"/>
-      <w:numFmt w:val="lowerLetter"/>
-      <w:lvlText w:val="(%5)"/>
-      <w:lvlJc w:val="left"/>
-      <w:pPr>
-        <w:ind w:left="0" w:firstLine="0"/>
-      </w:pPr>
-      <w:rPr>
-        <w:rFonts w:hint="default"/>
-      </w:rPr>
-    </w:lvl>
-    <w:lvl w:ilvl="5">
-      <w:start w:val="1"/>
-      <w:numFmt w:val="lowerRoman"/>
-      <w:lvlText w:val="(%6)"/>
-      <w:lvlJc w:val="left"/>
-      <w:pPr>
-        <w:ind w:left="0" w:firstLine="0"/>
-      </w:pPr>
-      <w:rPr>
-        <w:rFonts w:hint="default"/>
-      </w:rPr>
-    </w:lvl>
-    <w:lvl w:ilvl="6">
-      <w:start w:val="1"/>
-      <w:numFmt w:val="decimal"/>
-      <w:lvlText w:val="%7."/>
-      <w:lvlJc w:val="left"/>
-      <w:pPr>
-        <w:ind w:left="0" w:firstLine="0"/>
-      </w:pPr>
-      <w:rPr>
-        <w:rFonts w:hint="default"/>
-      </w:rPr>
-    </w:lvl>
-    <w:lvl w:ilvl="7">
-      <w:start w:val="1"/>
-      <w:numFmt w:val="lowerLetter"/>
-      <w:lvlText w:val="%8."/>
-      <w:lvlJc w:val="left"/>
-      <w:pPr>
-        <w:ind w:left="0" w:firstLine="0"/>
-      </w:pPr>
-      <w:rPr>
-        <w:rFonts w:hint="default"/>
-      </w:rPr>
-    </w:lvl>
-    <w:lvl w:ilvl="8">
-      <w:start w:val="1"/>
-      <w:numFmt w:val="lowerRoman"/>
-      <w:lvlText w:val="%9."/>
-      <w:lvlJc w:val="left"/>
-      <w:pPr>
-        <w:ind w:left="0" w:firstLine="0"/>
-      </w:pPr>
-      <w:rPr>
-        <w:rFonts w:hint="default"/>
-      </w:rPr>
-    </w:lvl>
-  </w:abstractNum>
-  <w:abstractNum w:abstractNumId="37" w15:restartNumberingAfterBreak="0">
-    <w:nsid w:val="70E24EF0"/>
-    <w:multiLevelType w:val="multilevel"/>
-    <w:tmpl w:val="0419001D"/>
-    <w:lvl w:ilvl="0">
-      <w:start w:val="1"/>
-      <w:numFmt w:val="decimal"/>
-      <w:lvlText w:val="%1)"/>
-      <w:lvlJc w:val="left"/>
-      <w:pPr>
-        <w:ind w:left="360" w:hanging="360"/>
-      </w:pPr>
-    </w:lvl>
-    <w:lvl w:ilvl="1">
-      <w:start w:val="1"/>
-      <w:numFmt w:val="lowerLetter"/>
-      <w:lvlText w:val="%2)"/>
-      <w:lvlJc w:val="left"/>
-      <w:pPr>
-        <w:ind w:left="720" w:hanging="360"/>
-      </w:pPr>
-    </w:lvl>
-    <w:lvl w:ilvl="2">
-      <w:start w:val="1"/>
-      <w:numFmt w:val="lowerRoman"/>
-      <w:lvlText w:val="%3)"/>
-      <w:lvlJc w:val="left"/>
-      <w:pPr>
-        <w:ind w:left="1080" w:hanging="360"/>
-      </w:pPr>
-    </w:lvl>
-    <w:lvl w:ilvl="3">
-      <w:start w:val="1"/>
-      <w:numFmt w:val="decimal"/>
-      <w:lvlText w:val="(%4)"/>
-      <w:lvlJc w:val="left"/>
-      <w:pPr>
-        <w:ind w:left="1440" w:hanging="360"/>
-      </w:pPr>
-    </w:lvl>
-    <w:lvl w:ilvl="4">
-      <w:start w:val="1"/>
-      <w:numFmt w:val="lowerLetter"/>
-      <w:lvlText w:val="(%5)"/>
-      <w:lvlJc w:val="left"/>
-      <w:pPr>
-        <w:ind w:left="1800" w:hanging="360"/>
-      </w:pPr>
-    </w:lvl>
-    <w:lvl w:ilvl="5">
-      <w:start w:val="1"/>
-      <w:numFmt w:val="lowerRoman"/>
-      <w:lvlText w:val="(%6)"/>
-      <w:lvlJc w:val="left"/>
-      <w:pPr>
-        <w:ind w:left="2160" w:hanging="360"/>
-      </w:pPr>
-    </w:lvl>
-    <w:lvl w:ilvl="6">
-      <w:start w:val="1"/>
-      <w:numFmt w:val="decimal"/>
-      <w:lvlText w:val="%7."/>
-      <w:lvlJc w:val="left"/>
-      <w:pPr>
-        <w:ind w:left="2520" w:hanging="360"/>
-      </w:pPr>
-    </w:lvl>
-    <w:lvl w:ilvl="7">
-      <w:start w:val="1"/>
-      <w:numFmt w:val="lowerLetter"/>
-      <w:lvlText w:val="%8."/>
-      <w:lvlJc w:val="left"/>
-      <w:pPr>
-        <w:ind w:left="2880" w:hanging="360"/>
-      </w:pPr>
-    </w:lvl>
-    <w:lvl w:ilvl="8">
-      <w:start w:val="1"/>
-      <w:numFmt w:val="lowerRoman"/>
-      <w:lvlText w:val="%9."/>
-      <w:lvlJc w:val="left"/>
-      <w:pPr>
-        <w:ind w:left="3240" w:hanging="360"/>
-      </w:pPr>
-    </w:lvl>
-  </w:abstractNum>
-  <w:abstractNum w:abstractNumId="38" w15:restartNumberingAfterBreak="0">
-    <w:nsid w:val="710F1170"/>
-    <w:multiLevelType w:val="multilevel"/>
-    <w:tmpl w:val="0419001D"/>
-    <w:lvl w:ilvl="0">
-      <w:start w:val="1"/>
-      <w:numFmt w:val="decimal"/>
-      <w:lvlText w:val="%1)"/>
-      <w:lvlJc w:val="left"/>
-      <w:pPr>
-        <w:ind w:left="360" w:hanging="360"/>
-      </w:pPr>
-    </w:lvl>
-    <w:lvl w:ilvl="1">
-      <w:start w:val="1"/>
-      <w:numFmt w:val="lowerLetter"/>
-      <w:lvlText w:val="%2)"/>
-      <w:lvlJc w:val="left"/>
-      <w:pPr>
-        <w:ind w:left="720" w:hanging="360"/>
-      </w:pPr>
-    </w:lvl>
-    <w:lvl w:ilvl="2">
-      <w:start w:val="1"/>
-      <w:numFmt w:val="lowerRoman"/>
-      <w:lvlText w:val="%3)"/>
-      <w:lvlJc w:val="left"/>
-      <w:pPr>
-        <w:ind w:left="1080" w:hanging="360"/>
-      </w:pPr>
-    </w:lvl>
-    <w:lvl w:ilvl="3">
-      <w:start w:val="1"/>
-      <w:numFmt w:val="decimal"/>
-      <w:lvlText w:val="(%4)"/>
-      <w:lvlJc w:val="left"/>
-      <w:pPr>
-        <w:ind w:left="1440" w:hanging="360"/>
-      </w:pPr>
-    </w:lvl>
-    <w:lvl w:ilvl="4">
-      <w:start w:val="1"/>
-      <w:numFmt w:val="lowerLetter"/>
-      <w:lvlText w:val="(%5)"/>
-      <w:lvlJc w:val="left"/>
-      <w:pPr>
-        <w:ind w:left="1800" w:hanging="360"/>
-      </w:pPr>
-    </w:lvl>
-    <w:lvl w:ilvl="5">
-      <w:start w:val="1"/>
-      <w:numFmt w:val="lowerRoman"/>
-      <w:lvlText w:val="(%6)"/>
-      <w:lvlJc w:val="left"/>
-      <w:pPr>
-        <w:ind w:left="2160" w:hanging="360"/>
-      </w:pPr>
-    </w:lvl>
-    <w:lvl w:ilvl="6">
-      <w:start w:val="1"/>
-      <w:numFmt w:val="decimal"/>
-      <w:lvlText w:val="%7."/>
-      <w:lvlJc w:val="left"/>
-      <w:pPr>
-        <w:ind w:left="2520" w:hanging="360"/>
-      </w:pPr>
-    </w:lvl>
-    <w:lvl w:ilvl="7">
-      <w:start w:val="1"/>
-      <w:numFmt w:val="lowerLetter"/>
-      <w:lvlText w:val="%8."/>
-      <w:lvlJc w:val="left"/>
-      <w:pPr>
-        <w:ind w:left="2880" w:hanging="360"/>
-      </w:pPr>
-    </w:lvl>
-    <w:lvl w:ilvl="8">
-      <w:start w:val="1"/>
-      <w:numFmt w:val="lowerRoman"/>
-      <w:lvlText w:val="%9."/>
-      <w:lvlJc w:val="left"/>
-      <w:pPr>
-        <w:ind w:left="3240" w:hanging="360"/>
-      </w:pPr>
-    </w:lvl>
-  </w:abstractNum>
-  <w:abstractNum w:abstractNumId="39" w15:restartNumberingAfterBreak="0">
-    <w:nsid w:val="7726509C"/>
-    <w:multiLevelType w:val="multilevel"/>
-    <w:tmpl w:val="C560A436"/>
-    <w:numStyleLink w:val="a1"/>
-  </w:abstractNum>
-  <w:abstractNum w:abstractNumId="40" w15:restartNumberingAfterBreak="0">
-    <w:nsid w:val="7753787B"/>
-    <w:multiLevelType w:val="multilevel"/>
-    <w:tmpl w:val="0419001D"/>
-    <w:lvl w:ilvl="0">
-      <w:start w:val="1"/>
-      <w:numFmt w:val="decimal"/>
-      <w:lvlText w:val="%1)"/>
-      <w:lvlJc w:val="left"/>
-      <w:pPr>
-        <w:ind w:left="360" w:hanging="360"/>
-      </w:pPr>
-    </w:lvl>
-    <w:lvl w:ilvl="1">
-      <w:start w:val="1"/>
-      <w:numFmt w:val="lowerLetter"/>
-      <w:lvlText w:val="%2)"/>
-      <w:lvlJc w:val="left"/>
-      <w:pPr>
-        <w:ind w:left="720" w:hanging="360"/>
-      </w:pPr>
-    </w:lvl>
-    <w:lvl w:ilvl="2">
-      <w:start w:val="1"/>
-      <w:numFmt w:val="lowerRoman"/>
-      <w:lvlText w:val="%3)"/>
-      <w:lvlJc w:val="left"/>
-      <w:pPr>
-        <w:ind w:left="1080" w:hanging="360"/>
-      </w:pPr>
-    </w:lvl>
-    <w:lvl w:ilvl="3">
-      <w:start w:val="1"/>
-      <w:numFmt w:val="decimal"/>
-      <w:lvlText w:val="(%4)"/>
-      <w:lvlJc w:val="left"/>
-      <w:pPr>
-        <w:ind w:left="1440" w:hanging="360"/>
-      </w:pPr>
-    </w:lvl>
-    <w:lvl w:ilvl="4">
-      <w:start w:val="1"/>
-      <w:numFmt w:val="lowerLetter"/>
-      <w:lvlText w:val="(%5)"/>
-      <w:lvlJc w:val="left"/>
-      <w:pPr>
-        <w:ind w:left="1800" w:hanging="360"/>
-      </w:pPr>
-    </w:lvl>
-    <w:lvl w:ilvl="5">
-      <w:start w:val="1"/>
-      <w:numFmt w:val="lowerRoman"/>
-      <w:lvlText w:val="(%6)"/>
-      <w:lvlJc w:val="left"/>
-      <w:pPr>
-        <w:ind w:left="2160" w:hanging="360"/>
-      </w:pPr>
-    </w:lvl>
-    <w:lvl w:ilvl="6">
-      <w:start w:val="1"/>
-      <w:numFmt w:val="decimal"/>
-      <w:lvlText w:val="%7."/>
-      <w:lvlJc w:val="left"/>
-      <w:pPr>
-        <w:ind w:left="2520" w:hanging="360"/>
-      </w:pPr>
-    </w:lvl>
-    <w:lvl w:ilvl="7">
-      <w:start w:val="1"/>
-      <w:numFmt w:val="lowerLetter"/>
-      <w:lvlText w:val="%8."/>
-      <w:lvlJc w:val="left"/>
-      <w:pPr>
-        <w:ind w:left="2880" w:hanging="360"/>
-      </w:pPr>
-    </w:lvl>
-    <w:lvl w:ilvl="8">
-      <w:start w:val="1"/>
-      <w:numFmt w:val="lowerRoman"/>
-      <w:lvlText w:val="%9."/>
-      <w:lvlJc w:val="left"/>
-      <w:pPr>
-        <w:ind w:left="3240" w:hanging="360"/>
-      </w:pPr>
-    </w:lvl>
-  </w:abstractNum>
-  <w:abstractNum w:abstractNumId="41" w15:restartNumberingAfterBreak="0">
-    <w:nsid w:val="7B2E786C"/>
-    <w:multiLevelType w:val="multilevel"/>
-    <w:tmpl w:val="A872B250"/>
-    <w:numStyleLink w:val="a"/>
-  </w:abstractNum>
-  <w:num w:numId="1" w16cid:durableId="1117333884">
-    <w:abstractNumId w:val="9"/>
+  <w:num w:numId="1">
+    <w:abstractNumId w:val="2"/>
   </w:num>
-  <w:num w:numId="2" w16cid:durableId="711806906">
-    <w:abstractNumId w:val="5"/>
-    <w:lvlOverride w:ilvl="0">
-      <w:lvl w:ilvl="0">
+  <w:num w:numId="2">
+    <w:abstractNumId w:val="4"/>
+  </w:num>
+  <w:num w:numId="3">
+    <w:abstractNumId w:val="1"/>
+    <w:lvlOverride w:ilvl="7">
+      <w:lvl w:ilvl="7">
         <w:start w:val="1"/>
         <w:numFmt w:val="decimal"/>
-        <w:pStyle w:val="1"/>
+        <w:lvlRestart w:val="1"/>
         <w:suff w:val="space"/>
-        <w:lvlText w:val="%1"/>
+        <w:lvlText w:val="Таблица %1.%8 –"/>
         <w:lvlJc w:val="left"/>
         <w:pPr>
           <w:ind w:left="0" w:firstLine="0"/>
         </w:pPr>
-        <w:rPr>
-          <w:rFonts w:ascii="Times New Roman" w:hAnsi="Times New Roman" w:hint="default"/>
-          <w:b/>
-          <w:sz w:val="28"/>
-        </w:rPr>
-      </w:lvl>
-    </w:lvlOverride>
-    <w:lvlOverride w:ilvl="1">
-      <w:lvl w:ilvl="1">
-        <w:start w:val="1"/>
-        <w:numFmt w:val="decimal"/>
-        <w:pStyle w:val="2"/>
-        <w:suff w:val="space"/>
-        <w:lvlText w:val="%1.%2"/>
-        <w:lvlJc w:val="left"/>
-        <w:pPr>
-          <w:ind w:left="0" w:firstLine="0"/>
-        </w:pPr>
-        <w:rPr>
-          <w:rFonts w:ascii="Times New Roman" w:hAnsi="Times New Roman" w:hint="default"/>
-          <w:b/>
-          <w:i w:val="0"/>
-          <w:sz w:val="28"/>
-        </w:rPr>
-      </w:lvl>
-    </w:lvlOverride>
-    <w:lvlOverride w:ilvl="2">
-      <w:lvl w:ilvl="2">
-        <w:start w:val="1"/>
-        <w:numFmt w:val="decimal"/>
-        <w:pStyle w:val="3"/>
-        <w:suff w:val="space"/>
-        <w:lvlText w:val="%1.%2.%3"/>
-        <w:lvlJc w:val="left"/>
-        <w:pPr>
-          <w:ind w:left="0" w:firstLine="0"/>
-        </w:pPr>
-        <w:rPr>
-          <w:rFonts w:ascii="Times New Roman" w:hAnsi="Times New Roman" w:hint="default"/>
-          <w:b/>
-          <w:i w:val="0"/>
-          <w:sz w:val="28"/>
-        </w:rPr>
-      </w:lvl>
-    </w:lvlOverride>
-    <w:lvlOverride w:ilvl="3">
-      <w:lvl w:ilvl="3">
-        <w:start w:val="1"/>
-        <w:numFmt w:val="none"/>
-        <w:lvlText w:val=""/>
-        <w:lvlJc w:val="left"/>
-        <w:pPr>
-          <w:ind w:left="0" w:firstLine="0"/>
-        </w:pPr>
-        <w:rPr>
-          <w:rFonts w:hint="default"/>
-        </w:rPr>
-      </w:lvl>
-    </w:lvlOverride>
-    <w:lvlOverride w:ilvl="4">
-      <w:lvl w:ilvl="4">
-        <w:start w:val="1"/>
-        <w:numFmt w:val="none"/>
-        <w:lvlText w:val=""/>
-        <w:lvlJc w:val="left"/>
-        <w:pPr>
-          <w:ind w:left="0" w:firstLine="0"/>
-        </w:pPr>
-        <w:rPr>
-          <w:rFonts w:hint="default"/>
-        </w:rPr>
-      </w:lvl>
-    </w:lvlOverride>
-    <w:lvlOverride w:ilvl="5">
-      <w:lvl w:ilvl="5">
-        <w:start w:val="1"/>
-        <w:numFmt w:val="none"/>
-        <w:lvlText w:val=""/>
-        <w:lvlJc w:val="left"/>
-        <w:pPr>
-          <w:ind w:left="0" w:firstLine="0"/>
-        </w:pPr>
-        <w:rPr>
-          <w:rFonts w:hint="default"/>
-        </w:rPr>
-      </w:lvl>
-    </w:lvlOverride>
-    <w:lvlOverride w:ilvl="6">
-      <w:lvl w:ilvl="6">
-        <w:start w:val="1"/>
-        <w:numFmt w:val="none"/>
-        <w:lvlRestart w:val="1"/>
-        <w:suff w:val="nothing"/>
-        <w:lvlText w:val=""/>
-        <w:lvlJc w:val="left"/>
-        <w:pPr>
-          <w:ind w:left="0" w:firstLine="0"/>
-        </w:pPr>
-        <w:rPr>
-          <w:rFonts w:ascii="Times New Roman" w:hAnsi="Times New Roman" w:hint="default"/>
-          <w:b w:val="0"/>
-          <w:i w:val="0"/>
-          <w:sz w:val="28"/>
-        </w:rPr>
-      </w:lvl>
-    </w:lvlOverride>
-    <w:lvlOverride w:ilvl="7">
-      <w:lvl w:ilvl="7">
-        <w:start w:val="1"/>
-        <w:numFmt w:val="none"/>
-        <w:lvlRestart w:val="1"/>
-        <w:suff w:val="space"/>
-        <w:lvlText w:val=""/>
-        <w:lvlJc w:val="left"/>
-        <w:pPr>
-          <w:ind w:left="0" w:firstLine="0"/>
-        </w:pPr>
-        <w:rPr>
-          <w:rFonts w:ascii="Times New Roman" w:hAnsi="Times New Roman" w:hint="default"/>
-          <w:b w:val="0"/>
-          <w:i w:val="0"/>
-          <w:sz w:val="24"/>
-        </w:rPr>
-      </w:lvl>
-    </w:lvlOverride>
-    <w:lvlOverride w:ilvl="8">
-      <w:lvl w:ilvl="8">
-        <w:start w:val="1"/>
-        <w:numFmt w:val="none"/>
-        <w:lvlRestart w:val="1"/>
-        <w:suff w:val="space"/>
-        <w:lvlText w:val=""/>
-        <w:lvlJc w:val="left"/>
-        <w:pPr>
-          <w:ind w:left="0" w:firstLine="0"/>
-        </w:pPr>
-        <w:rPr>
-          <w:rFonts w:ascii="Times New Roman" w:hAnsi="Times New Roman" w:hint="default"/>
-          <w:b w:val="0"/>
-          <w:i w:val="0"/>
-          <w:sz w:val="24"/>
-        </w:rPr>
       </w:lvl>
     </w:lvlOverride>
   </w:num>
-  <w:num w:numId="3" w16cid:durableId="669984882">
+  <w:num w:numId="4">
+    <w:abstractNumId w:val="7"/>
+  </w:num>
+  <w:num w:numId="5">
+    <w:abstractNumId w:val="3"/>
+  </w:num>
+  <w:num w:numId="6">
+    <w:abstractNumId w:val="9"/>
+  </w:num>
+  <w:num w:numId="7">
+    <w:abstractNumId w:val="6"/>
+  </w:num>
+  <w:num w:numId="8">
+    <w:abstractNumId w:val="8"/>
+  </w:num>
+  <w:num w:numId="9">
     <w:abstractNumId w:val="5"/>
   </w:num>
-  <w:num w:numId="4" w16cid:durableId="51198283">
-    <w:abstractNumId w:val="21"/>
+  <w:num w:numId="10">
+    <w:abstractNumId w:val="0"/>
   </w:num>
-  <w:num w:numId="5" w16cid:durableId="1067072413">
-    <w:abstractNumId w:val="22"/>
-  </w:num>
-  <w:num w:numId="6" w16cid:durableId="1318877959">
-    <w:abstractNumId w:val="17"/>
-  </w:num>
-  <w:num w:numId="7" w16cid:durableId="1605964730">
-    <w:abstractNumId w:val="37"/>
-  </w:num>
-  <w:num w:numId="8" w16cid:durableId="1789856387">
-    <w:abstractNumId w:val="29"/>
-  </w:num>
-  <w:num w:numId="9" w16cid:durableId="480317082">
-    <w:abstractNumId w:val="13"/>
-  </w:num>
-  <w:num w:numId="10" w16cid:durableId="371538780">
-    <w:abstractNumId w:val="20"/>
-  </w:num>
-  <w:num w:numId="11" w16cid:durableId="477958007">
-    <w:abstractNumId w:val="3"/>
-  </w:num>
-  <w:num w:numId="12" w16cid:durableId="1939361802">
-    <w:abstractNumId w:val="15"/>
-  </w:num>
-  <w:num w:numId="13" w16cid:durableId="2080591350">
-    <w:abstractNumId w:val="30"/>
-  </w:num>
-  <w:num w:numId="14" w16cid:durableId="173806086">
-    <w:abstractNumId w:val="16"/>
-  </w:num>
-  <w:num w:numId="15" w16cid:durableId="1870289036">
-    <w:abstractNumId w:val="16"/>
-    <w:lvlOverride w:ilvl="0">
-      <w:startOverride w:val="1"/>
-    </w:lvlOverride>
-    <w:lvlOverride w:ilvl="1">
-      <w:startOverride w:val="1"/>
-    </w:lvlOverride>
-    <w:lvlOverride w:ilvl="2">
-      <w:startOverride w:val="1"/>
-    </w:lvlOverride>
-    <w:lvlOverride w:ilvl="3">
-      <w:startOverride w:val="1"/>
-    </w:lvlOverride>
-    <w:lvlOverride w:ilvl="4">
-      <w:startOverride w:val="1"/>
-    </w:lvlOverride>
-    <w:lvlOverride w:ilvl="5">
-      <w:startOverride w:val="1"/>
-    </w:lvlOverride>
-    <w:lvlOverride w:ilvl="6">
-      <w:startOverride w:val="1"/>
-    </w:lvlOverride>
-    <w:lvlOverride w:ilvl="7">
-      <w:startOverride w:val="1"/>
-    </w:lvlOverride>
-    <w:lvlOverride w:ilvl="8">
-      <w:startOverride w:val="1"/>
-    </w:lvlOverride>
-  </w:num>
-  <w:num w:numId="16" w16cid:durableId="1073116364">
-    <w:abstractNumId w:val="6"/>
-  </w:num>
-  <w:num w:numId="17" w16cid:durableId="223759803">
-    <w:abstractNumId w:val="39"/>
-    <w:lvlOverride w:ilvl="0">
-      <w:lvl w:ilvl="0">
-        <w:start w:val="1"/>
-        <w:numFmt w:val="decimal"/>
-        <w:suff w:val="space"/>
-        <w:lvlText w:val="%1"/>
-        <w:lvlJc w:val="left"/>
-        <w:pPr>
-          <w:ind w:left="0" w:firstLine="0"/>
-        </w:pPr>
-        <w:rPr>
-          <w:rFonts w:ascii="Times New Roman" w:hAnsi="Times New Roman" w:hint="default"/>
-          <w:sz w:val="24"/>
-        </w:rPr>
-      </w:lvl>
-    </w:lvlOverride>
-  </w:num>
-  <w:num w:numId="18" w16cid:durableId="639576804">
-    <w:abstractNumId w:val="40"/>
-  </w:num>
-  <w:num w:numId="19" w16cid:durableId="216362517">
-    <w:abstractNumId w:val="36"/>
-  </w:num>
-  <w:num w:numId="20" w16cid:durableId="1139497112">
-    <w:abstractNumId w:val="25"/>
-  </w:num>
-  <w:num w:numId="21" w16cid:durableId="1620839262">
-    <w:abstractNumId w:val="23"/>
-  </w:num>
-  <w:num w:numId="22" w16cid:durableId="140268140">
-    <w:abstractNumId w:val="38"/>
-  </w:num>
-  <w:num w:numId="23" w16cid:durableId="2047441039">
-    <w:abstractNumId w:val="31"/>
-  </w:num>
-  <w:num w:numId="24" w16cid:durableId="641277253">
-    <w:abstractNumId w:val="12"/>
-  </w:num>
-  <w:num w:numId="25" w16cid:durableId="443614552">
-    <w:abstractNumId w:val="8"/>
-  </w:num>
-  <w:num w:numId="26" w16cid:durableId="1626307022">
-    <w:abstractNumId w:val="10"/>
-  </w:num>
-  <w:num w:numId="27" w16cid:durableId="555703115">
-    <w:abstractNumId w:val="10"/>
-    <w:lvlOverride w:ilvl="0">
-      <w:lvl w:ilvl="0">
-        <w:start w:val="1"/>
-        <w:numFmt w:val="decimal"/>
-        <w:suff w:val="space"/>
-        <w:lvlText w:val="%1"/>
-        <w:lvlJc w:val="left"/>
-        <w:pPr>
-          <w:ind w:left="0" w:firstLine="0"/>
-        </w:pPr>
-        <w:rPr>
-          <w:rFonts w:ascii="Times New Roman" w:hAnsi="Times New Roman" w:hint="default"/>
-          <w:b/>
-          <w:sz w:val="28"/>
-        </w:rPr>
-      </w:lvl>
-    </w:lvlOverride>
-    <w:lvlOverride w:ilvl="1">
-      <w:lvl w:ilvl="1">
-        <w:start w:val="1"/>
-        <w:numFmt w:val="decimal"/>
-        <w:suff w:val="space"/>
-        <w:lvlText w:val="%1.%2"/>
-        <w:lvlJc w:val="left"/>
-        <w:pPr>
-          <w:ind w:left="0" w:firstLine="0"/>
-        </w:pPr>
-        <w:rPr>
-          <w:rFonts w:ascii="Times New Roman" w:hAnsi="Times New Roman" w:hint="default"/>
-          <w:b/>
-          <w:i w:val="0"/>
-          <w:sz w:val="28"/>
-        </w:rPr>
-      </w:lvl>
-    </w:lvlOverride>
-    <w:lvlOverride w:ilvl="2">
-      <w:lvl w:ilvl="2">
-        <w:start w:val="1"/>
-        <w:numFmt w:val="decimal"/>
-        <w:suff w:val="space"/>
-        <w:lvlText w:val="%1.%2.%3"/>
-        <w:lvlJc w:val="left"/>
-        <w:pPr>
-          <w:ind w:left="0" w:firstLine="0"/>
-        </w:pPr>
-        <w:rPr>
-          <w:rFonts w:ascii="Times New Roman" w:hAnsi="Times New Roman" w:hint="default"/>
-          <w:b/>
-          <w:i w:val="0"/>
-          <w:sz w:val="28"/>
-        </w:rPr>
-      </w:lvl>
-    </w:lvlOverride>
-    <w:lvlOverride w:ilvl="3">
-      <w:lvl w:ilvl="3">
-        <w:start w:val="1"/>
-        <w:numFmt w:val="none"/>
-        <w:lvlText w:val=""/>
-        <w:lvlJc w:val="left"/>
-        <w:pPr>
-          <w:ind w:left="0" w:firstLine="0"/>
-        </w:pPr>
-        <w:rPr>
-          <w:rFonts w:hint="default"/>
-        </w:rPr>
-      </w:lvl>
-    </w:lvlOverride>
-    <w:lvlOverride w:ilvl="4">
-      <w:lvl w:ilvl="4">
-        <w:start w:val="1"/>
-        <w:numFmt w:val="none"/>
-        <w:lvlText w:val=""/>
-        <w:lvlJc w:val="left"/>
-        <w:pPr>
-          <w:ind w:left="0" w:firstLine="0"/>
-        </w:pPr>
-        <w:rPr>
-          <w:rFonts w:hint="default"/>
-        </w:rPr>
-      </w:lvl>
-    </w:lvlOverride>
-    <w:lvlOverride w:ilvl="5">
-      <w:lvl w:ilvl="5">
-        <w:start w:val="1"/>
-        <w:numFmt w:val="none"/>
-        <w:lvlText w:val=""/>
-        <w:lvlJc w:val="left"/>
-        <w:pPr>
-          <w:ind w:left="0" w:firstLine="0"/>
-        </w:pPr>
-        <w:rPr>
-          <w:rFonts w:hint="default"/>
-        </w:rPr>
-      </w:lvl>
-    </w:lvlOverride>
-    <w:lvlOverride w:ilvl="6">
-      <w:lvl w:ilvl="6">
-        <w:start w:val="1"/>
-        <w:numFmt w:val="none"/>
-        <w:lvlRestart w:val="1"/>
-        <w:suff w:val="nothing"/>
-        <w:lvlText w:val=""/>
-        <w:lvlJc w:val="left"/>
-        <w:pPr>
-          <w:ind w:left="0" w:firstLine="0"/>
-        </w:pPr>
-        <w:rPr>
-          <w:rFonts w:ascii="Times New Roman" w:hAnsi="Times New Roman" w:hint="default"/>
-          <w:b w:val="0"/>
-          <w:i w:val="0"/>
-          <w:sz w:val="28"/>
-        </w:rPr>
-      </w:lvl>
-    </w:lvlOverride>
-    <w:lvlOverride w:ilvl="7">
-      <w:lvl w:ilvl="7">
-        <w:start w:val="1"/>
-        <w:numFmt w:val="none"/>
-        <w:lvlRestart w:val="1"/>
-        <w:suff w:val="space"/>
-        <w:lvlText w:val=""/>
-        <w:lvlJc w:val="left"/>
-        <w:pPr>
-          <w:ind w:left="0" w:firstLine="0"/>
-        </w:pPr>
-        <w:rPr>
-          <w:rFonts w:ascii="Times New Roman" w:hAnsi="Times New Roman" w:hint="default"/>
-          <w:b w:val="0"/>
-          <w:i w:val="0"/>
-          <w:sz w:val="24"/>
-        </w:rPr>
-      </w:lvl>
-    </w:lvlOverride>
-    <w:lvlOverride w:ilvl="8">
-      <w:lvl w:ilvl="8">
-        <w:start w:val="1"/>
-        <w:numFmt w:val="none"/>
-        <w:lvlRestart w:val="1"/>
-        <w:suff w:val="space"/>
-        <w:lvlText w:val=""/>
-        <w:lvlJc w:val="left"/>
-        <w:pPr>
-          <w:ind w:left="0" w:firstLine="0"/>
-        </w:pPr>
-        <w:rPr>
-          <w:rFonts w:ascii="Times New Roman" w:hAnsi="Times New Roman" w:hint="default"/>
-          <w:b w:val="0"/>
-          <w:i w:val="0"/>
-          <w:sz w:val="24"/>
-        </w:rPr>
-      </w:lvl>
-    </w:lvlOverride>
-  </w:num>
-  <w:num w:numId="28" w16cid:durableId="1600258696">
+  <w:num w:numId="11">
     <w:abstractNumId w:val="5"/>
     <w:lvlOverride w:ilvl="0">
       <w:startOverride w:val="1"/>
@@ -3832,14 +3472,8 @@
       <w:startOverride w:val="1"/>
     </w:lvlOverride>
   </w:num>
-  <w:num w:numId="29" w16cid:durableId="970791361">
-    <w:abstractNumId w:val="27"/>
-  </w:num>
-  <w:num w:numId="30" w16cid:durableId="723068497">
-    <w:abstractNumId w:val="11"/>
-  </w:num>
-  <w:num w:numId="31" w16cid:durableId="1631588689">
-    <w:abstractNumId w:val="11"/>
+  <w:num w:numId="12">
+    <w:abstractNumId w:val="5"/>
     <w:lvlOverride w:ilvl="0">
       <w:startOverride w:val="1"/>
     </w:lvlOverride>
@@ -3868,42 +3502,8 @@
       <w:startOverride w:val="1"/>
     </w:lvlOverride>
   </w:num>
-  <w:num w:numId="32" w16cid:durableId="312027560">
-    <w:abstractNumId w:val="28"/>
-  </w:num>
-  <w:num w:numId="33" w16cid:durableId="865799458">
-    <w:abstractNumId w:val="41"/>
-  </w:num>
-  <w:num w:numId="34" w16cid:durableId="1274938327">
-    <w:abstractNumId w:val="0"/>
-  </w:num>
-  <w:num w:numId="35" w16cid:durableId="469059023">
-    <w:abstractNumId w:val="19"/>
-  </w:num>
-  <w:num w:numId="36" w16cid:durableId="203300151">
-    <w:abstractNumId w:val="2"/>
-    <w:lvlOverride w:ilvl="7">
-      <w:lvl w:ilvl="7">
-        <w:start w:val="1"/>
-        <w:numFmt w:val="decimal"/>
-        <w:lvlRestart w:val="1"/>
-        <w:suff w:val="space"/>
-        <w:lvlText w:val="Таблица %1.%8 –"/>
-        <w:lvlJc w:val="left"/>
-        <w:pPr>
-          <w:ind w:left="0" w:firstLine="0"/>
-        </w:pPr>
-      </w:lvl>
-    </w:lvlOverride>
-  </w:num>
-  <w:num w:numId="37" w16cid:durableId="230770198">
-    <w:abstractNumId w:val="35"/>
-  </w:num>
-  <w:num w:numId="38" w16cid:durableId="1801800837">
-    <w:abstractNumId w:val="24"/>
-  </w:num>
-  <w:num w:numId="39" w16cid:durableId="2146775105">
-    <w:abstractNumId w:val="24"/>
+  <w:num w:numId="13">
+    <w:abstractNumId w:val="5"/>
     <w:lvlOverride w:ilvl="0">
       <w:startOverride w:val="1"/>
     </w:lvlOverride>
@@ -3932,38 +3532,42 @@
       <w:startOverride w:val="1"/>
     </w:lvlOverride>
   </w:num>
-  <w:num w:numId="40" w16cid:durableId="1361738737">
-    <w:abstractNumId w:val="7"/>
+  <w:num w:numId="14">
+    <w:abstractNumId w:val="5"/>
+    <w:lvlOverride w:ilvl="0">
+      <w:startOverride w:val="1"/>
+    </w:lvlOverride>
+    <w:lvlOverride w:ilvl="1">
+      <w:startOverride w:val="1"/>
+    </w:lvlOverride>
+    <w:lvlOverride w:ilvl="2">
+      <w:startOverride w:val="1"/>
+    </w:lvlOverride>
+    <w:lvlOverride w:ilvl="3">
+      <w:startOverride w:val="1"/>
+    </w:lvlOverride>
+    <w:lvlOverride w:ilvl="4">
+      <w:startOverride w:val="1"/>
+    </w:lvlOverride>
+    <w:lvlOverride w:ilvl="5">
+      <w:startOverride w:val="1"/>
+    </w:lvlOverride>
+    <w:lvlOverride w:ilvl="6">
+      <w:startOverride w:val="1"/>
+    </w:lvlOverride>
+    <w:lvlOverride w:ilvl="7">
+      <w:startOverride w:val="1"/>
+    </w:lvlOverride>
+    <w:lvlOverride w:ilvl="8">
+      <w:startOverride w:val="1"/>
+    </w:lvlOverride>
   </w:num>
-  <w:num w:numId="41" w16cid:durableId="518617318">
-    <w:abstractNumId w:val="34"/>
-  </w:num>
-  <w:num w:numId="42" w16cid:durableId="793333310">
-    <w:abstractNumId w:val="4"/>
-  </w:num>
-  <w:num w:numId="43" w16cid:durableId="1622610477">
-    <w:abstractNumId w:val="33"/>
-  </w:num>
-  <w:num w:numId="44" w16cid:durableId="2066099040">
-    <w:abstractNumId w:val="18"/>
-  </w:num>
-  <w:num w:numId="45" w16cid:durableId="8416502">
-    <w:abstractNumId w:val="32"/>
-  </w:num>
-  <w:num w:numId="46" w16cid:durableId="1056466835">
-    <w:abstractNumId w:val="26"/>
-  </w:num>
-  <w:num w:numId="47" w16cid:durableId="841816429">
-    <w:abstractNumId w:val="14"/>
-  </w:num>
-  <w:num w:numId="48" w16cid:durableId="627397717">
-    <w:abstractNumId w:val="1"/>
-  </w:num>
+  <w:numIdMacAtCleanup w:val="14"/>
 </w:numbering>
 </file>
 
 <file path=word/styles.xml><?xml version="1.0" encoding="utf-8"?>
-<w:styles xmlns:mc="http://schemas.openxmlformats.org/markup-compatibility/2006" xmlns:r="http://schemas.openxmlformats.org/officeDocument/2006/relationships" xmlns:w="http://schemas.openxmlformats.org/wordprocessingml/2006/main" xmlns:w14="http://schemas.microsoft.com/office/word/2010/wordml" xmlns:w15="http://schemas.microsoft.com/office/word/2012/wordml" xmlns:w16cex="http://schemas.microsoft.com/office/word/2018/wordml/cex" xmlns:w16cid="http://schemas.microsoft.com/office/word/2016/wordml/cid" xmlns:w16="http://schemas.microsoft.com/office/word/2018/wordml" xmlns:w16du="http://schemas.microsoft.com/office/word/2023/wordml/word16du" xmlns:w16sdtdh="http://schemas.microsoft.com/office/word/2020/wordml/sdtdatahash" xmlns:w16se="http://schemas.microsoft.com/office/word/2015/wordml/symex" mc:Ignorable="w14 w15 w16se w16cid w16 w16cex w16sdtdh w16du">
+<w:styles xmlns:mc="http://schemas.openxmlformats.org/markup-compatibility/2006" xmlns:r="http://schemas.openxmlformats.org/officeDocument/2006/relationships" xmlns:w="http://schemas.openxmlformats.org/wordprocessingml/2006/main" xmlns:w14="http://schemas.microsoft.com/office/word/2010/wordml" xmlns:w15="http://schemas.microsoft.com/office/word/2012/wordml" mc:Ignorable="w14 w15">
   <w:docDefaults>
     <w:rPrDefault>
       <w:rPr>
@@ -3979,7 +3583,7 @@
       </w:pPr>
     </w:pPrDefault>
   </w:docDefaults>
-  <w:latentStyles w:defLockedState="0" w:defUIPriority="99" w:defSemiHidden="0" w:defUnhideWhenUsed="0" w:defQFormat="0" w:count="376">
+  <w:latentStyles w:defLockedState="0" w:defUIPriority="99" w:defSemiHidden="0" w:defUnhideWhenUsed="0" w:defQFormat="0" w:count="371">
     <w:lsdException w:name="Normal" w:uiPriority="0" w:qFormat="1"/>
     <w:lsdException w:name="heading 1" w:uiPriority="9" w:qFormat="1"/>
     <w:lsdException w:name="heading 2" w:semiHidden="1" w:uiPriority="9" w:unhideWhenUsed="1" w:qFormat="1"/>
@@ -4351,11 +3955,6 @@
     <w:lsdException w:name="List Table 5 Dark Accent 6" w:uiPriority="50"/>
     <w:lsdException w:name="List Table 6 Colorful Accent 6" w:uiPriority="51"/>
     <w:lsdException w:name="List Table 7 Colorful Accent 6" w:uiPriority="52"/>
-    <w:lsdException w:name="Mention" w:semiHidden="1" w:unhideWhenUsed="1"/>
-    <w:lsdException w:name="Smart Hyperlink" w:semiHidden="1" w:unhideWhenUsed="1"/>
-    <w:lsdException w:name="Hashtag" w:semiHidden="1" w:unhideWhenUsed="1"/>
-    <w:lsdException w:name="Unresolved Mention" w:semiHidden="1" w:unhideWhenUsed="1"/>
-    <w:lsdException w:name="Smart Link" w:semiHidden="1" w:unhideWhenUsed="1"/>
   </w:latentStyles>
   <w:style w:type="paragraph" w:default="1" w:styleId="a8">
     <w:name w:val="Normal"/>
@@ -4382,7 +3981,7 @@
     <w:pPr>
       <w:pageBreakBefore w:val="0"/>
       <w:numPr>
-        <w:numId w:val="36"/>
+        <w:numId w:val="3"/>
       </w:numPr>
       <w:jc w:val="both"/>
       <w:outlineLvl w:val="0"/>
@@ -4404,7 +4003,7 @@
       <w:pageBreakBefore w:val="0"/>
       <w:numPr>
         <w:ilvl w:val="1"/>
-        <w:numId w:val="36"/>
+        <w:numId w:val="3"/>
       </w:numPr>
       <w:spacing w:before="0" w:after="0"/>
       <w:jc w:val="both"/>
@@ -4527,7 +4126,7 @@
       <w:lang w:val="en-US"/>
     </w:rPr>
   </w:style>
-  <w:style w:type="paragraph" w:customStyle="1" w:styleId="a3">
+  <w:style w:type="paragraph" w:customStyle="1" w:styleId="a1">
     <w:name w:val="Список Нумерованный Точка"/>
     <w:basedOn w:val="a8"/>
     <w:uiPriority w:val="2"/>
@@ -4535,7 +4134,7 @@
     <w:rsid w:val="005A2331"/>
     <w:pPr>
       <w:numPr>
-        <w:numId w:val="48"/>
+        <w:numId w:val="10"/>
       </w:numPr>
     </w:pPr>
   </w:style>
@@ -4547,11 +4146,11 @@
     <w:rsid w:val="00DA3DC0"/>
     <w:pPr>
       <w:numPr>
-        <w:numId w:val="47"/>
+        <w:numId w:val="9"/>
       </w:numPr>
     </w:pPr>
   </w:style>
-  <w:style w:type="paragraph" w:customStyle="1" w:styleId="a4">
+  <w:style w:type="paragraph" w:customStyle="1" w:styleId="a3">
     <w:name w:val="Список Маркированный Тире"/>
     <w:basedOn w:val="a8"/>
     <w:uiPriority w:val="2"/>
@@ -4559,7 +4158,7 @@
     <w:rsid w:val="00DA3DC0"/>
     <w:pPr>
       <w:numPr>
-        <w:numId w:val="46"/>
+        <w:numId w:val="8"/>
       </w:numPr>
     </w:pPr>
   </w:style>
@@ -4615,7 +4214,7 @@
     </w:rPr>
   </w:style>
   <w:style w:type="character" w:customStyle="1" w:styleId="af2">
-    <w:name w:val="Заголовок Знак"/>
+    <w:name w:val="Название Знак"/>
     <w:basedOn w:val="aa"/>
     <w:link w:val="a9"/>
     <w:uiPriority w:val="9"/>
@@ -4800,13 +4399,13 @@
       <w:jc w:val="center"/>
     </w:pPr>
   </w:style>
-  <w:style w:type="numbering" w:customStyle="1" w:styleId="a5">
+  <w:style w:type="numbering" w:customStyle="1" w:styleId="a4">
     <w:name w:val="Стиль Список Нумерованный Скобка"/>
     <w:uiPriority w:val="99"/>
     <w:rsid w:val="00DA3DC0"/>
     <w:pPr>
       <w:numPr>
-        <w:numId w:val="38"/>
+        <w:numId w:val="4"/>
       </w:numPr>
     </w:pPr>
   </w:style>
@@ -4821,33 +4420,33 @@
       <w:sz w:val="28"/>
     </w:rPr>
   </w:style>
-  <w:style w:type="numbering" w:customStyle="1" w:styleId="a0">
+  <w:style w:type="numbering" w:customStyle="1" w:styleId="a">
     <w:name w:val="Стиль Список Нумерованный Точка"/>
     <w:uiPriority w:val="99"/>
     <w:rsid w:val="005A2331"/>
     <w:pPr>
       <w:numPr>
-        <w:numId w:val="40"/>
+        <w:numId w:val="5"/>
       </w:numPr>
     </w:pPr>
   </w:style>
-  <w:style w:type="numbering" w:customStyle="1" w:styleId="a">
+  <w:style w:type="numbering" w:customStyle="1" w:styleId="a0">
     <w:name w:val="Стиль Список Заголовок"/>
     <w:uiPriority w:val="99"/>
     <w:rsid w:val="00743A3B"/>
     <w:pPr>
       <w:numPr>
-        <w:numId w:val="3"/>
+        <w:numId w:val="1"/>
       </w:numPr>
     </w:pPr>
   </w:style>
-  <w:style w:type="numbering" w:customStyle="1" w:styleId="a1">
+  <w:style w:type="numbering" w:customStyle="1" w:styleId="a2">
     <w:name w:val="Стиль Список Маркированный Тире"/>
     <w:uiPriority w:val="99"/>
     <w:rsid w:val="00DA3DC0"/>
     <w:pPr>
       <w:numPr>
-        <w:numId w:val="9"/>
+        <w:numId w:val="2"/>
       </w:numPr>
     </w:pPr>
   </w:style>
@@ -4871,17 +4470,17 @@
     <w:rsid w:val="00A67762"/>
     <w:pPr>
       <w:numPr>
-        <w:numId w:val="44"/>
+        <w:numId w:val="7"/>
       </w:numPr>
     </w:pPr>
   </w:style>
-  <w:style w:type="numbering" w:customStyle="1" w:styleId="a2">
+  <w:style w:type="numbering" w:customStyle="1" w:styleId="a5">
     <w:name w:val="Стиль Список Литература"/>
     <w:uiPriority w:val="99"/>
     <w:rsid w:val="00A67762"/>
     <w:pPr>
       <w:numPr>
-        <w:numId w:val="41"/>
+        <w:numId w:val="6"/>
       </w:numPr>
     </w:pPr>
   </w:style>
@@ -5208,7 +4807,7 @@
 </file>
 
 <file path=customXml/itemProps1.xml><?xml version="1.0" encoding="utf-8"?>
-<ds:datastoreItem xmlns:ds="http://schemas.openxmlformats.org/officeDocument/2006/customXml" ds:itemID="{CB56B84A-3EC0-4F66-B53E-B5F81D2820D4}">
+<ds:datastoreItem xmlns:ds="http://schemas.openxmlformats.org/officeDocument/2006/customXml" ds:itemID="{AEA248B1-7C91-41C7-B992-37F1ACA9243F}">
   <ds:schemaRefs>
     <ds:schemaRef ds:uri="http://schemas.openxmlformats.org/officeDocument/2006/bibliography"/>
   </ds:schemaRefs>

</xml_diff>